<commit_message>
updated full case description
</commit_message>
<xml_diff>
--- a/Full Use Case Description.docx
+++ b/Full Use Case Description.docx
@@ -408,13 +408,23 @@
                 <w:szCs w:val="24"/>
               </w:rPr>
             </w:pPr>
-            <w:r>
-              <w:rPr>
-                <w:rFonts w:ascii="Arial" w:hAnsi="Arial" w:cs="Arial"/>
-                <w:sz w:val="24"/>
-                <w:szCs w:val="24"/>
-              </w:rPr>
-              <w:t>Postcondition:</w:t>
+            <w:proofErr w:type="spellStart"/>
+            <w:r>
+              <w:rPr>
+                <w:rFonts w:ascii="Arial" w:hAnsi="Arial" w:cs="Arial"/>
+                <w:sz w:val="24"/>
+                <w:szCs w:val="24"/>
+              </w:rPr>
+              <w:t>Postcondition</w:t>
+            </w:r>
+            <w:proofErr w:type="spellEnd"/>
+            <w:r>
+              <w:rPr>
+                <w:rFonts w:ascii="Arial" w:hAnsi="Arial" w:cs="Arial"/>
+                <w:sz w:val="24"/>
+                <w:szCs w:val="24"/>
+              </w:rPr>
+              <w:t>:</w:t>
             </w:r>
           </w:p>
         </w:tc>
@@ -1350,13 +1360,23 @@
                 <w:szCs w:val="24"/>
               </w:rPr>
             </w:pPr>
-            <w:r>
-              <w:rPr>
-                <w:rFonts w:ascii="Arial" w:hAnsi="Arial" w:cs="Arial"/>
-                <w:sz w:val="24"/>
-                <w:szCs w:val="24"/>
-              </w:rPr>
-              <w:t>Postcondition:</w:t>
+            <w:proofErr w:type="spellStart"/>
+            <w:r>
+              <w:rPr>
+                <w:rFonts w:ascii="Arial" w:hAnsi="Arial" w:cs="Arial"/>
+                <w:sz w:val="24"/>
+                <w:szCs w:val="24"/>
+              </w:rPr>
+              <w:t>Postcondition</w:t>
+            </w:r>
+            <w:proofErr w:type="spellEnd"/>
+            <w:r>
+              <w:rPr>
+                <w:rFonts w:ascii="Arial" w:hAnsi="Arial" w:cs="Arial"/>
+                <w:sz w:val="24"/>
+                <w:szCs w:val="24"/>
+              </w:rPr>
+              <w:t>:</w:t>
             </w:r>
           </w:p>
         </w:tc>
@@ -2146,13 +2166,23 @@
                 <w:szCs w:val="24"/>
               </w:rPr>
             </w:pPr>
-            <w:r>
-              <w:rPr>
-                <w:rFonts w:ascii="Arial" w:hAnsi="Arial" w:cs="Arial"/>
-                <w:sz w:val="24"/>
-                <w:szCs w:val="24"/>
-              </w:rPr>
-              <w:t>Postcondition:</w:t>
+            <w:proofErr w:type="spellStart"/>
+            <w:r>
+              <w:rPr>
+                <w:rFonts w:ascii="Arial" w:hAnsi="Arial" w:cs="Arial"/>
+                <w:sz w:val="24"/>
+                <w:szCs w:val="24"/>
+              </w:rPr>
+              <w:t>Postcondition</w:t>
+            </w:r>
+            <w:proofErr w:type="spellEnd"/>
+            <w:r>
+              <w:rPr>
+                <w:rFonts w:ascii="Arial" w:hAnsi="Arial" w:cs="Arial"/>
+                <w:sz w:val="24"/>
+                <w:szCs w:val="24"/>
+              </w:rPr>
+              <w:t>:</w:t>
             </w:r>
           </w:p>
         </w:tc>
@@ -2998,13 +3028,23 @@
                 <w:szCs w:val="24"/>
               </w:rPr>
             </w:pPr>
-            <w:r>
-              <w:rPr>
-                <w:rFonts w:ascii="Arial" w:hAnsi="Arial" w:cs="Arial"/>
-                <w:sz w:val="24"/>
-                <w:szCs w:val="24"/>
-              </w:rPr>
-              <w:t>Postcondition:</w:t>
+            <w:proofErr w:type="spellStart"/>
+            <w:r>
+              <w:rPr>
+                <w:rFonts w:ascii="Arial" w:hAnsi="Arial" w:cs="Arial"/>
+                <w:sz w:val="24"/>
+                <w:szCs w:val="24"/>
+              </w:rPr>
+              <w:t>Postcondition</w:t>
+            </w:r>
+            <w:proofErr w:type="spellEnd"/>
+            <w:r>
+              <w:rPr>
+                <w:rFonts w:ascii="Arial" w:hAnsi="Arial" w:cs="Arial"/>
+                <w:sz w:val="24"/>
+                <w:szCs w:val="24"/>
+              </w:rPr>
+              <w:t>:</w:t>
             </w:r>
           </w:p>
         </w:tc>
@@ -3027,7 +3067,25 @@
                 <w:sz w:val="24"/>
                 <w:szCs w:val="24"/>
               </w:rPr>
-              <w:t>The jobcard is updated with the damage of the vehicle</w:t>
+              <w:t xml:space="preserve">The </w:t>
+            </w:r>
+            <w:proofErr w:type="spellStart"/>
+            <w:r>
+              <w:rPr>
+                <w:rFonts w:ascii="Arial" w:hAnsi="Arial" w:cs="Arial"/>
+                <w:sz w:val="24"/>
+                <w:szCs w:val="24"/>
+              </w:rPr>
+              <w:t>jobcard</w:t>
+            </w:r>
+            <w:proofErr w:type="spellEnd"/>
+            <w:r>
+              <w:rPr>
+                <w:rFonts w:ascii="Arial" w:hAnsi="Arial" w:cs="Arial"/>
+                <w:sz w:val="24"/>
+                <w:szCs w:val="24"/>
+              </w:rPr>
+              <w:t xml:space="preserve"> is updated with the damage of the vehicle</w:t>
             </w:r>
             <w:r>
               <w:rPr>
@@ -3792,13 +3850,23 @@
                 <w:szCs w:val="24"/>
               </w:rPr>
             </w:pPr>
-            <w:r>
-              <w:rPr>
-                <w:rFonts w:ascii="Arial" w:hAnsi="Arial" w:cs="Arial"/>
-                <w:sz w:val="24"/>
-                <w:szCs w:val="24"/>
-              </w:rPr>
-              <w:t>Postcondition:</w:t>
+            <w:proofErr w:type="spellStart"/>
+            <w:r>
+              <w:rPr>
+                <w:rFonts w:ascii="Arial" w:hAnsi="Arial" w:cs="Arial"/>
+                <w:sz w:val="24"/>
+                <w:szCs w:val="24"/>
+              </w:rPr>
+              <w:t>Postcondition</w:t>
+            </w:r>
+            <w:proofErr w:type="spellEnd"/>
+            <w:r>
+              <w:rPr>
+                <w:rFonts w:ascii="Arial" w:hAnsi="Arial" w:cs="Arial"/>
+                <w:sz w:val="24"/>
+                <w:szCs w:val="24"/>
+              </w:rPr>
+              <w:t>:</w:t>
             </w:r>
           </w:p>
         </w:tc>
@@ -4052,7 +4120,25 @@
                 <w:sz w:val="24"/>
                 <w:szCs w:val="24"/>
               </w:rPr>
-              <w:t>make an invocie for service delivered to client</w:t>
+              <w:t xml:space="preserve">make an </w:t>
+            </w:r>
+            <w:proofErr w:type="spellStart"/>
+            <w:r>
+              <w:rPr>
+                <w:rFonts w:ascii="Arial" w:hAnsi="Arial" w:cs="Arial"/>
+                <w:sz w:val="24"/>
+                <w:szCs w:val="24"/>
+              </w:rPr>
+              <w:t>invocie</w:t>
+            </w:r>
+            <w:proofErr w:type="spellEnd"/>
+            <w:r>
+              <w:rPr>
+                <w:rFonts w:ascii="Arial" w:hAnsi="Arial" w:cs="Arial"/>
+                <w:sz w:val="24"/>
+                <w:szCs w:val="24"/>
+              </w:rPr>
+              <w:t xml:space="preserve"> for service delivered to client</w:t>
             </w:r>
           </w:p>
         </w:tc>
@@ -7998,8 +8084,6 @@
                 <w:szCs w:val="24"/>
               </w:rPr>
             </w:pPr>
-            <w:bookmarkStart w:id="0" w:name="_GoBack"/>
-            <w:bookmarkEnd w:id="0"/>
           </w:p>
         </w:tc>
       </w:tr>
@@ -8762,13 +8846,23 @@
                 <w:szCs w:val="24"/>
               </w:rPr>
             </w:pPr>
-            <w:r>
-              <w:rPr>
-                <w:rFonts w:ascii="Arial" w:hAnsi="Arial" w:cs="Arial"/>
-                <w:sz w:val="24"/>
-                <w:szCs w:val="24"/>
-              </w:rPr>
-              <w:t>Postcondition:</w:t>
+            <w:proofErr w:type="spellStart"/>
+            <w:r>
+              <w:rPr>
+                <w:rFonts w:ascii="Arial" w:hAnsi="Arial" w:cs="Arial"/>
+                <w:sz w:val="24"/>
+                <w:szCs w:val="24"/>
+              </w:rPr>
+              <w:t>Postcondition</w:t>
+            </w:r>
+            <w:proofErr w:type="spellEnd"/>
+            <w:r>
+              <w:rPr>
+                <w:rFonts w:ascii="Arial" w:hAnsi="Arial" w:cs="Arial"/>
+                <w:sz w:val="24"/>
+                <w:szCs w:val="24"/>
+              </w:rPr>
+              <w:t>:</w:t>
             </w:r>
           </w:p>
         </w:tc>
@@ -9114,7 +9208,15 @@
                 <w:sz w:val="24"/>
                 <w:szCs w:val="24"/>
               </w:rPr>
-              <w:t>System displays an employee page.</w:t>
+              <w:t>System displays an employee form</w:t>
+            </w:r>
+            <w:r>
+              <w:rPr>
+                <w:rFonts w:ascii="Arial" w:hAnsi="Arial" w:cs="Arial"/>
+                <w:sz w:val="24"/>
+                <w:szCs w:val="24"/>
+              </w:rPr>
+              <w:t>.</w:t>
             </w:r>
           </w:p>
           <w:p>
@@ -9228,6 +9330,8 @@
       <w:r>
         <w:rPr>
           <w:b/>
+          <w:sz w:val="24"/>
+          <w:szCs w:val="24"/>
         </w:rPr>
         <w:t>View available jobs</w:t>
       </w:r>
@@ -9634,13 +9738,23 @@
                 <w:szCs w:val="24"/>
               </w:rPr>
             </w:pPr>
-            <w:r>
-              <w:rPr>
-                <w:rFonts w:ascii="Arial" w:hAnsi="Arial" w:cs="Arial"/>
-                <w:sz w:val="24"/>
-                <w:szCs w:val="24"/>
-              </w:rPr>
-              <w:t>Postcondition:</w:t>
+            <w:proofErr w:type="spellStart"/>
+            <w:r>
+              <w:rPr>
+                <w:rFonts w:ascii="Arial" w:hAnsi="Arial" w:cs="Arial"/>
+                <w:sz w:val="24"/>
+                <w:szCs w:val="24"/>
+              </w:rPr>
+              <w:t>Postcondition</w:t>
+            </w:r>
+            <w:proofErr w:type="spellEnd"/>
+            <w:r>
+              <w:rPr>
+                <w:rFonts w:ascii="Arial" w:hAnsi="Arial" w:cs="Arial"/>
+                <w:sz w:val="24"/>
+                <w:szCs w:val="24"/>
+              </w:rPr>
+              <w:t>:</w:t>
             </w:r>
           </w:p>
         </w:tc>
@@ -10207,7 +10321,23 @@
                 <w:sz w:val="24"/>
                 <w:szCs w:val="24"/>
               </w:rPr>
-              <w:t>Existing client updated bookings</w:t>
+              <w:t xml:space="preserve">Existing client </w:t>
+            </w:r>
+            <w:r>
+              <w:rPr>
+                <w:rFonts w:ascii="Arial" w:hAnsi="Arial" w:cs="Arial"/>
+                <w:sz w:val="24"/>
+                <w:szCs w:val="24"/>
+              </w:rPr>
+              <w:t>wants to update</w:t>
+            </w:r>
+            <w:r>
+              <w:rPr>
+                <w:rFonts w:ascii="Arial" w:hAnsi="Arial" w:cs="Arial"/>
+                <w:sz w:val="24"/>
+                <w:szCs w:val="24"/>
+              </w:rPr>
+              <w:t xml:space="preserve"> bookings</w:t>
             </w:r>
             <w:r>
               <w:rPr>
@@ -10468,13 +10598,23 @@
                 <w:szCs w:val="24"/>
               </w:rPr>
             </w:pPr>
-            <w:r>
-              <w:rPr>
-                <w:rFonts w:ascii="Arial" w:hAnsi="Arial" w:cs="Arial"/>
-                <w:sz w:val="24"/>
-                <w:szCs w:val="24"/>
-              </w:rPr>
-              <w:t>Postcondition:</w:t>
+            <w:proofErr w:type="spellStart"/>
+            <w:r>
+              <w:rPr>
+                <w:rFonts w:ascii="Arial" w:hAnsi="Arial" w:cs="Arial"/>
+                <w:sz w:val="24"/>
+                <w:szCs w:val="24"/>
+              </w:rPr>
+              <w:t>Postcondition</w:t>
+            </w:r>
+            <w:proofErr w:type="spellEnd"/>
+            <w:r>
+              <w:rPr>
+                <w:rFonts w:ascii="Arial" w:hAnsi="Arial" w:cs="Arial"/>
+                <w:sz w:val="24"/>
+                <w:szCs w:val="24"/>
+              </w:rPr>
+              <w:t>:</w:t>
             </w:r>
           </w:p>
         </w:tc>
@@ -10913,6 +11053,12 @@
           </w:tcPr>
           <w:p>
             <w:pPr>
+              <w:pStyle w:val="ListParagraph"/>
+              <w:numPr>
+                <w:ilvl w:val="0"/>
+                <w:numId w:val="25"/>
+              </w:numPr>
+              <w:spacing w:after="0" w:line="240" w:lineRule="auto"/>
               <w:rPr>
                 <w:rFonts w:ascii="Arial" w:hAnsi="Arial" w:cs="Arial"/>
                 <w:sz w:val="24"/>
@@ -10926,6 +11072,52 @@
                 <w:szCs w:val="24"/>
               </w:rPr>
               <w:t>Client data is incomplete</w:t>
+            </w:r>
+          </w:p>
+          <w:p>
+            <w:pPr>
+              <w:pStyle w:val="ListParagraph"/>
+              <w:numPr>
+                <w:ilvl w:val="0"/>
+                <w:numId w:val="25"/>
+              </w:numPr>
+              <w:spacing w:after="0" w:line="240" w:lineRule="auto"/>
+              <w:rPr>
+                <w:rFonts w:ascii="Arial" w:hAnsi="Arial" w:cs="Arial"/>
+                <w:sz w:val="24"/>
+                <w:szCs w:val="24"/>
+              </w:rPr>
+            </w:pPr>
+            <w:r>
+              <w:rPr>
+                <w:rFonts w:ascii="Arial" w:hAnsi="Arial" w:cs="Arial"/>
+                <w:sz w:val="24"/>
+                <w:szCs w:val="24"/>
+              </w:rPr>
+              <w:t>No previously recorded data.</w:t>
+            </w:r>
+          </w:p>
+          <w:p>
+            <w:pPr>
+              <w:pStyle w:val="ListParagraph"/>
+              <w:numPr>
+                <w:ilvl w:val="0"/>
+                <w:numId w:val="25"/>
+              </w:numPr>
+              <w:spacing w:after="0" w:line="240" w:lineRule="auto"/>
+              <w:rPr>
+                <w:rFonts w:ascii="Arial" w:hAnsi="Arial" w:cs="Arial"/>
+                <w:sz w:val="24"/>
+                <w:szCs w:val="24"/>
+              </w:rPr>
+            </w:pPr>
+            <w:r>
+              <w:rPr>
+                <w:rFonts w:ascii="Arial" w:hAnsi="Arial" w:cs="Arial"/>
+                <w:sz w:val="24"/>
+                <w:szCs w:val="24"/>
+              </w:rPr>
+              <w:t>Client doesn’t exist.</w:t>
             </w:r>
           </w:p>
         </w:tc>
@@ -11018,6 +11210,7 @@
                 <w:sz w:val="24"/>
                 <w:szCs w:val="24"/>
               </w:rPr>
+              <w:lastRenderedPageBreak/>
               <w:t>Scenario:</w:t>
             </w:r>
           </w:p>
@@ -11112,7 +11305,6 @@
                 <w:sz w:val="24"/>
                 <w:szCs w:val="24"/>
               </w:rPr>
-              <w:lastRenderedPageBreak/>
               <w:t>Brief Description:</w:t>
             </w:r>
           </w:p>
@@ -11349,13 +11541,23 @@
                 <w:szCs w:val="24"/>
               </w:rPr>
             </w:pPr>
-            <w:r>
-              <w:rPr>
-                <w:rFonts w:ascii="Arial" w:hAnsi="Arial" w:cs="Arial"/>
-                <w:sz w:val="24"/>
-                <w:szCs w:val="24"/>
-              </w:rPr>
-              <w:t>Postcondition:</w:t>
+            <w:proofErr w:type="spellStart"/>
+            <w:r>
+              <w:rPr>
+                <w:rFonts w:ascii="Arial" w:hAnsi="Arial" w:cs="Arial"/>
+                <w:sz w:val="24"/>
+                <w:szCs w:val="24"/>
+              </w:rPr>
+              <w:t>Postcondition</w:t>
+            </w:r>
+            <w:proofErr w:type="spellEnd"/>
+            <w:r>
+              <w:rPr>
+                <w:rFonts w:ascii="Arial" w:hAnsi="Arial" w:cs="Arial"/>
+                <w:sz w:val="24"/>
+                <w:szCs w:val="24"/>
+              </w:rPr>
+              <w:t>:</w:t>
             </w:r>
           </w:p>
         </w:tc>
@@ -11797,7 +11999,39 @@
                 <w:sz w:val="24"/>
                 <w:szCs w:val="24"/>
               </w:rPr>
-              <w:t>If the client or vehicle the client is registering exists</w:t>
+              <w:t>If the</w:t>
+            </w:r>
+            <w:r>
+              <w:rPr>
+                <w:rFonts w:ascii="Arial" w:hAnsi="Arial" w:cs="Arial"/>
+                <w:sz w:val="24"/>
+                <w:szCs w:val="24"/>
+              </w:rPr>
+              <w:t xml:space="preserve"> client or vehicle</w:t>
+            </w:r>
+            <w:r>
+              <w:rPr>
+                <w:rFonts w:ascii="Arial" w:hAnsi="Arial" w:cs="Arial"/>
+                <w:sz w:val="24"/>
+                <w:szCs w:val="24"/>
+              </w:rPr>
+              <w:t xml:space="preserve"> registering</w:t>
+            </w:r>
+            <w:r>
+              <w:rPr>
+                <w:rFonts w:ascii="Arial" w:hAnsi="Arial" w:cs="Arial"/>
+                <w:sz w:val="24"/>
+                <w:szCs w:val="24"/>
+              </w:rPr>
+              <w:t xml:space="preserve"> already</w:t>
+            </w:r>
+            <w:r>
+              <w:rPr>
+                <w:rFonts w:ascii="Arial" w:hAnsi="Arial" w:cs="Arial"/>
+                <w:sz w:val="24"/>
+                <w:szCs w:val="24"/>
+              </w:rPr>
+              <w:t xml:space="preserve"> exists</w:t>
             </w:r>
           </w:p>
           <w:p>
@@ -11918,6 +12152,14 @@
                 <w:szCs w:val="24"/>
               </w:rPr>
             </w:pPr>
+            <w:r>
+              <w:rPr>
+                <w:rFonts w:ascii="Arial" w:hAnsi="Arial" w:cs="Arial"/>
+                <w:sz w:val="24"/>
+                <w:szCs w:val="24"/>
+              </w:rPr>
+              <w:t>Client wants to comment</w:t>
+            </w:r>
           </w:p>
         </w:tc>
       </w:tr>
@@ -12010,7 +12252,15 @@
                 <w:sz w:val="24"/>
                 <w:szCs w:val="24"/>
               </w:rPr>
-              <w:t>The clients can comment on the satisfactory of the service rendered.</w:t>
+              <w:t>Existing</w:t>
+            </w:r>
+            <w:r>
+              <w:rPr>
+                <w:rFonts w:ascii="Arial" w:hAnsi="Arial" w:cs="Arial"/>
+                <w:sz w:val="24"/>
+                <w:szCs w:val="24"/>
+              </w:rPr>
+              <w:t xml:space="preserve"> clients can comment on the satisfactory of the service rendered.</w:t>
             </w:r>
           </w:p>
         </w:tc>
@@ -12254,13 +12504,23 @@
                 <w:szCs w:val="24"/>
               </w:rPr>
             </w:pPr>
-            <w:r>
-              <w:rPr>
-                <w:rFonts w:ascii="Arial" w:hAnsi="Arial" w:cs="Arial"/>
-                <w:sz w:val="24"/>
-                <w:szCs w:val="24"/>
-              </w:rPr>
-              <w:t>Postcondition:</w:t>
+            <w:proofErr w:type="spellStart"/>
+            <w:r>
+              <w:rPr>
+                <w:rFonts w:ascii="Arial" w:hAnsi="Arial" w:cs="Arial"/>
+                <w:sz w:val="24"/>
+                <w:szCs w:val="24"/>
+              </w:rPr>
+              <w:t>Postcondition</w:t>
+            </w:r>
+            <w:proofErr w:type="spellEnd"/>
+            <w:r>
+              <w:rPr>
+                <w:rFonts w:ascii="Arial" w:hAnsi="Arial" w:cs="Arial"/>
+                <w:sz w:val="24"/>
+                <w:szCs w:val="24"/>
+              </w:rPr>
+              <w:t>:</w:t>
             </w:r>
           </w:p>
         </w:tc>
@@ -12325,6 +12585,7 @@
                 <w:sz w:val="24"/>
                 <w:szCs w:val="24"/>
               </w:rPr>
+              <w:lastRenderedPageBreak/>
               <w:t>Flow of Activities:</w:t>
             </w:r>
           </w:p>
@@ -12475,7 +12736,6 @@
                 <w:szCs w:val="24"/>
                 <w:u w:val="thick"/>
               </w:rPr>
-              <w:lastRenderedPageBreak/>
               <w:t>Actor</w:t>
             </w:r>
           </w:p>
@@ -12578,7 +12838,6 @@
                 <w:szCs w:val="24"/>
                 <w:u w:val="thick"/>
               </w:rPr>
-              <w:lastRenderedPageBreak/>
               <w:t>System</w:t>
             </w:r>
           </w:p>
@@ -12686,7 +12945,6 @@
                 <w:sz w:val="24"/>
                 <w:szCs w:val="24"/>
               </w:rPr>
-              <w:lastRenderedPageBreak/>
               <w:t>Exceptions</w:t>
             </w:r>
           </w:p>
@@ -12710,7 +12968,17 @@
                 <w:sz w:val="24"/>
                 <w:szCs w:val="24"/>
               </w:rPr>
-              <w:t>If the client or job does not exit.</w:t>
+              <w:t>If the client or service rendered</w:t>
+            </w:r>
+            <w:bookmarkStart w:id="0" w:name="_GoBack"/>
+            <w:bookmarkEnd w:id="0"/>
+            <w:r>
+              <w:rPr>
+                <w:rFonts w:ascii="Arial" w:hAnsi="Arial" w:cs="Arial"/>
+                <w:sz w:val="24"/>
+                <w:szCs w:val="24"/>
+              </w:rPr>
+              <w:t xml:space="preserve"> does not exit.</w:t>
             </w:r>
           </w:p>
         </w:tc>
@@ -14754,6 +15022,119 @@
     </w:lvl>
   </w:abstractNum>
   <w:abstractNum w:abstractNumId="19" w15:restartNumberingAfterBreak="0">
+    <w:nsid w:val="69B8748B"/>
+    <w:multiLevelType w:val="hybridMultilevel"/>
+    <w:tmpl w:val="72CC66DA"/>
+    <w:lvl w:ilvl="0" w:tplc="1C090001">
+      <w:start w:val="1"/>
+      <w:numFmt w:val="bullet"/>
+      <w:lvlText w:val=""/>
+      <w:lvlJc w:val="left"/>
+      <w:pPr>
+        <w:ind w:left="720" w:hanging="360"/>
+      </w:pPr>
+      <w:rPr>
+        <w:rFonts w:ascii="Symbol" w:hAnsi="Symbol" w:hint="default"/>
+      </w:rPr>
+    </w:lvl>
+    <w:lvl w:ilvl="1" w:tplc="1C090003" w:tentative="1">
+      <w:start w:val="1"/>
+      <w:numFmt w:val="bullet"/>
+      <w:lvlText w:val="o"/>
+      <w:lvlJc w:val="left"/>
+      <w:pPr>
+        <w:ind w:left="1440" w:hanging="360"/>
+      </w:pPr>
+      <w:rPr>
+        <w:rFonts w:ascii="Courier New" w:hAnsi="Courier New" w:cs="Courier New" w:hint="default"/>
+      </w:rPr>
+    </w:lvl>
+    <w:lvl w:ilvl="2" w:tplc="1C090005" w:tentative="1">
+      <w:start w:val="1"/>
+      <w:numFmt w:val="bullet"/>
+      <w:lvlText w:val=""/>
+      <w:lvlJc w:val="left"/>
+      <w:pPr>
+        <w:ind w:left="2160" w:hanging="360"/>
+      </w:pPr>
+      <w:rPr>
+        <w:rFonts w:ascii="Wingdings" w:hAnsi="Wingdings" w:hint="default"/>
+      </w:rPr>
+    </w:lvl>
+    <w:lvl w:ilvl="3" w:tplc="1C090001" w:tentative="1">
+      <w:start w:val="1"/>
+      <w:numFmt w:val="bullet"/>
+      <w:lvlText w:val=""/>
+      <w:lvlJc w:val="left"/>
+      <w:pPr>
+        <w:ind w:left="2880" w:hanging="360"/>
+      </w:pPr>
+      <w:rPr>
+        <w:rFonts w:ascii="Symbol" w:hAnsi="Symbol" w:hint="default"/>
+      </w:rPr>
+    </w:lvl>
+    <w:lvl w:ilvl="4" w:tplc="1C090003" w:tentative="1">
+      <w:start w:val="1"/>
+      <w:numFmt w:val="bullet"/>
+      <w:lvlText w:val="o"/>
+      <w:lvlJc w:val="left"/>
+      <w:pPr>
+        <w:ind w:left="3600" w:hanging="360"/>
+      </w:pPr>
+      <w:rPr>
+        <w:rFonts w:ascii="Courier New" w:hAnsi="Courier New" w:cs="Courier New" w:hint="default"/>
+      </w:rPr>
+    </w:lvl>
+    <w:lvl w:ilvl="5" w:tplc="1C090005" w:tentative="1">
+      <w:start w:val="1"/>
+      <w:numFmt w:val="bullet"/>
+      <w:lvlText w:val=""/>
+      <w:lvlJc w:val="left"/>
+      <w:pPr>
+        <w:ind w:left="4320" w:hanging="360"/>
+      </w:pPr>
+      <w:rPr>
+        <w:rFonts w:ascii="Wingdings" w:hAnsi="Wingdings" w:hint="default"/>
+      </w:rPr>
+    </w:lvl>
+    <w:lvl w:ilvl="6" w:tplc="1C090001" w:tentative="1">
+      <w:start w:val="1"/>
+      <w:numFmt w:val="bullet"/>
+      <w:lvlText w:val=""/>
+      <w:lvlJc w:val="left"/>
+      <w:pPr>
+        <w:ind w:left="5040" w:hanging="360"/>
+      </w:pPr>
+      <w:rPr>
+        <w:rFonts w:ascii="Symbol" w:hAnsi="Symbol" w:hint="default"/>
+      </w:rPr>
+    </w:lvl>
+    <w:lvl w:ilvl="7" w:tplc="1C090003" w:tentative="1">
+      <w:start w:val="1"/>
+      <w:numFmt w:val="bullet"/>
+      <w:lvlText w:val="o"/>
+      <w:lvlJc w:val="left"/>
+      <w:pPr>
+        <w:ind w:left="5760" w:hanging="360"/>
+      </w:pPr>
+      <w:rPr>
+        <w:rFonts w:ascii="Courier New" w:hAnsi="Courier New" w:cs="Courier New" w:hint="default"/>
+      </w:rPr>
+    </w:lvl>
+    <w:lvl w:ilvl="8" w:tplc="1C090005" w:tentative="1">
+      <w:start w:val="1"/>
+      <w:numFmt w:val="bullet"/>
+      <w:lvlText w:val=""/>
+      <w:lvlJc w:val="left"/>
+      <w:pPr>
+        <w:ind w:left="6480" w:hanging="360"/>
+      </w:pPr>
+      <w:rPr>
+        <w:rFonts w:ascii="Wingdings" w:hAnsi="Wingdings" w:hint="default"/>
+      </w:rPr>
+    </w:lvl>
+  </w:abstractNum>
+  <w:abstractNum w:abstractNumId="20" w15:restartNumberingAfterBreak="0">
     <w:nsid w:val="6A5B6270"/>
     <w:multiLevelType w:val="multilevel"/>
     <w:tmpl w:val="857C5F82"/>
@@ -14874,7 +15255,7 @@
       </w:rPr>
     </w:lvl>
   </w:abstractNum>
-  <w:abstractNum w:abstractNumId="20" w15:restartNumberingAfterBreak="0">
+  <w:abstractNum w:abstractNumId="21" w15:restartNumberingAfterBreak="0">
     <w:nsid w:val="7333416A"/>
     <w:multiLevelType w:val="hybridMultilevel"/>
     <w:tmpl w:val="A94086B6"/>
@@ -14987,7 +15368,7 @@
       </w:rPr>
     </w:lvl>
   </w:abstractNum>
-  <w:abstractNum w:abstractNumId="21" w15:restartNumberingAfterBreak="0">
+  <w:abstractNum w:abstractNumId="22" w15:restartNumberingAfterBreak="0">
     <w:nsid w:val="739F677F"/>
     <w:multiLevelType w:val="multilevel"/>
     <w:tmpl w:val="857C5F82"/>
@@ -15108,7 +15489,7 @@
       </w:rPr>
     </w:lvl>
   </w:abstractNum>
-  <w:abstractNum w:abstractNumId="22" w15:restartNumberingAfterBreak="0">
+  <w:abstractNum w:abstractNumId="23" w15:restartNumberingAfterBreak="0">
     <w:nsid w:val="7737596F"/>
     <w:multiLevelType w:val="multilevel"/>
     <w:tmpl w:val="6D4C7924"/>
@@ -15229,7 +15610,7 @@
       </w:rPr>
     </w:lvl>
   </w:abstractNum>
-  <w:abstractNum w:abstractNumId="23" w15:restartNumberingAfterBreak="0">
+  <w:abstractNum w:abstractNumId="24" w15:restartNumberingAfterBreak="0">
     <w:nsid w:val="7FFA643B"/>
     <w:multiLevelType w:val="multilevel"/>
     <w:tmpl w:val="857C5F82"/>
@@ -15351,7 +15732,7 @@
     </w:lvl>
   </w:abstractNum>
   <w:num w:numId="1">
-    <w:abstractNumId w:val="22"/>
+    <w:abstractNumId w:val="23"/>
   </w:num>
   <w:num w:numId="2">
     <w:abstractNumId w:val="5"/>
@@ -15366,19 +15747,19 @@
     <w:abstractNumId w:val="9"/>
   </w:num>
   <w:num w:numId="6">
-    <w:abstractNumId w:val="21"/>
+    <w:abstractNumId w:val="22"/>
   </w:num>
   <w:num w:numId="7">
     <w:abstractNumId w:val="6"/>
   </w:num>
   <w:num w:numId="8">
-    <w:abstractNumId w:val="19"/>
+    <w:abstractNumId w:val="20"/>
   </w:num>
   <w:num w:numId="9">
     <w:abstractNumId w:val="2"/>
   </w:num>
   <w:num w:numId="10">
-    <w:abstractNumId w:val="23"/>
+    <w:abstractNumId w:val="24"/>
   </w:num>
   <w:num w:numId="11">
     <w:abstractNumId w:val="4"/>
@@ -15399,7 +15780,7 @@
     <w:abstractNumId w:val="12"/>
   </w:num>
   <w:num w:numId="17">
-    <w:abstractNumId w:val="20"/>
+    <w:abstractNumId w:val="21"/>
   </w:num>
   <w:num w:numId="18">
     <w:abstractNumId w:val="1"/>
@@ -15421,6 +15802,9 @@
   </w:num>
   <w:num w:numId="24">
     <w:abstractNumId w:val="15"/>
+  </w:num>
+  <w:num w:numId="25">
+    <w:abstractNumId w:val="19"/>
   </w:num>
 </w:numbering>
 </file>
@@ -16152,7 +16536,7 @@
 </file>
 
 <file path=customXml/itemProps1.xml><?xml version="1.0" encoding="utf-8"?>
-<ds:datastoreItem xmlns:ds="http://schemas.openxmlformats.org/officeDocument/2006/customXml" ds:itemID="{C652C651-9978-493B-B74E-8B1C028BBCB0}">
+<ds:datastoreItem xmlns:ds="http://schemas.openxmlformats.org/officeDocument/2006/customXml" ds:itemID="{A21C1B61-1879-48D1-9134-CBC1970BEB34}">
   <ds:schemaRefs>
     <ds:schemaRef ds:uri="http://schemas.openxmlformats.org/officeDocument/2006/bibliography"/>
   </ds:schemaRefs>

</xml_diff>

<commit_message>
updated full use case descriptions
</commit_message>
<xml_diff>
--- a/Full Use Case Description.docx
+++ b/Full Use Case Description.docx
@@ -225,8 +225,6 @@
               </w:rPr>
               <w:t>rder</w:t>
             </w:r>
-            <w:bookmarkStart w:id="0" w:name="_GoBack"/>
-            <w:bookmarkEnd w:id="0"/>
             <w:r>
               <w:rPr>
                 <w:rFonts w:ascii="Arial" w:hAnsi="Arial" w:cs="Arial"/>
@@ -9121,7 +9119,7 @@
               <w:pStyle w:val="ListParagraph"/>
               <w:numPr>
                 <w:ilvl w:val="0"/>
-                <w:numId w:val="1"/>
+                <w:numId w:val="26"/>
               </w:numPr>
               <w:spacing w:after="0" w:line="240" w:lineRule="auto"/>
               <w:rPr>
@@ -9155,7 +9153,7 @@
               <w:pStyle w:val="ListParagraph"/>
               <w:numPr>
                 <w:ilvl w:val="0"/>
-                <w:numId w:val="1"/>
+                <w:numId w:val="26"/>
               </w:numPr>
               <w:spacing w:after="0" w:line="240" w:lineRule="auto"/>
               <w:rPr>
@@ -9170,7 +9168,23 @@
                 <w:sz w:val="24"/>
                 <w:szCs w:val="24"/>
               </w:rPr>
-              <w:t>Fills in the employee details</w:t>
+              <w:t xml:space="preserve">Fills in the </w:t>
+            </w:r>
+            <w:r>
+              <w:rPr>
+                <w:rFonts w:ascii="Arial" w:hAnsi="Arial" w:cs="Arial"/>
+                <w:sz w:val="24"/>
+                <w:szCs w:val="24"/>
+              </w:rPr>
+              <w:t xml:space="preserve">   </w:t>
+            </w:r>
+            <w:r>
+              <w:rPr>
+                <w:rFonts w:ascii="Arial" w:hAnsi="Arial" w:cs="Arial"/>
+                <w:sz w:val="24"/>
+                <w:szCs w:val="24"/>
+              </w:rPr>
+              <w:t>employee details</w:t>
             </w:r>
           </w:p>
         </w:tc>
@@ -10871,7 +10885,39 @@
                 <w:sz w:val="24"/>
                 <w:szCs w:val="24"/>
               </w:rPr>
-              <w:t xml:space="preserve">Update booking </w:t>
+              <w:t>Select “</w:t>
+            </w:r>
+            <w:r>
+              <w:rPr>
+                <w:rFonts w:ascii="Arial" w:hAnsi="Arial" w:cs="Arial"/>
+                <w:sz w:val="24"/>
+                <w:szCs w:val="24"/>
+              </w:rPr>
+              <w:t>Update booking</w:t>
+            </w:r>
+            <w:r>
+              <w:rPr>
+                <w:rFonts w:ascii="Arial" w:hAnsi="Arial" w:cs="Arial"/>
+                <w:sz w:val="24"/>
+                <w:szCs w:val="24"/>
+              </w:rPr>
+              <w:t>”</w:t>
+            </w:r>
+            <w:r>
+              <w:rPr>
+                <w:rFonts w:ascii="Arial" w:hAnsi="Arial" w:cs="Arial"/>
+                <w:sz w:val="24"/>
+                <w:szCs w:val="24"/>
+              </w:rPr>
+              <w:t xml:space="preserve"> </w:t>
+            </w:r>
+            <w:r>
+              <w:rPr>
+                <w:rFonts w:ascii="Arial" w:hAnsi="Arial" w:cs="Arial"/>
+                <w:sz w:val="24"/>
+                <w:szCs w:val="24"/>
+              </w:rPr>
+              <w:t>button</w:t>
             </w:r>
           </w:p>
           <w:p>
@@ -10982,6 +11028,8 @@
                 <w:szCs w:val="24"/>
               </w:rPr>
             </w:pPr>
+            <w:bookmarkStart w:id="0" w:name="_GoBack"/>
+            <w:bookmarkEnd w:id="0"/>
             <w:r>
               <w:rPr>
                 <w:rFonts w:ascii="Arial" w:hAnsi="Arial" w:cs="Arial"/>
@@ -11148,10 +11196,25 @@
           <w:b/>
         </w:rPr>
       </w:pPr>
+    </w:p>
+    <w:p>
+      <w:pPr>
+        <w:rPr>
+          <w:b/>
+        </w:rPr>
+      </w:pPr>
+    </w:p>
+    <w:p>
+      <w:pPr>
+        <w:rPr>
+          <w:b/>
+        </w:rPr>
+      </w:pPr>
       <w:r>
         <w:rPr>
           <w:b/>
         </w:rPr>
+        <w:lastRenderedPageBreak/>
         <w:t>Add vehicle</w:t>
       </w:r>
     </w:p>
@@ -11228,7 +11291,6 @@
                 <w:sz w:val="24"/>
                 <w:szCs w:val="24"/>
               </w:rPr>
-              <w:lastRenderedPageBreak/>
               <w:t>Scenario:</w:t>
             </w:r>
           </w:p>
@@ -12529,6 +12591,7 @@
                 <w:sz w:val="24"/>
                 <w:szCs w:val="24"/>
               </w:rPr>
+              <w:lastRenderedPageBreak/>
               <w:t>Postcondition</w:t>
             </w:r>
             <w:proofErr w:type="spellEnd"/>
@@ -12603,7 +12666,6 @@
                 <w:sz w:val="24"/>
                 <w:szCs w:val="24"/>
               </w:rPr>
-              <w:lastRenderedPageBreak/>
               <w:t>Flow of Activities:</w:t>
             </w:r>
           </w:p>
@@ -12772,7 +12834,7 @@
               <w:pStyle w:val="ListParagraph"/>
               <w:numPr>
                 <w:ilvl w:val="0"/>
-                <w:numId w:val="21"/>
+                <w:numId w:val="27"/>
               </w:numPr>
               <w:spacing w:after="0" w:line="240" w:lineRule="auto"/>
               <w:rPr>
@@ -12787,7 +12849,31 @@
                 <w:sz w:val="24"/>
                 <w:szCs w:val="24"/>
               </w:rPr>
-              <w:t>Select make comment</w:t>
+              <w:t xml:space="preserve">Select </w:t>
+            </w:r>
+            <w:r>
+              <w:rPr>
+                <w:rFonts w:ascii="Arial" w:hAnsi="Arial" w:cs="Arial"/>
+                <w:sz w:val="24"/>
+                <w:szCs w:val="24"/>
+              </w:rPr>
+              <w:t>“</w:t>
+            </w:r>
+            <w:r>
+              <w:rPr>
+                <w:rFonts w:ascii="Arial" w:hAnsi="Arial" w:cs="Arial"/>
+                <w:sz w:val="24"/>
+                <w:szCs w:val="24"/>
+              </w:rPr>
+              <w:t>make comment</w:t>
+            </w:r>
+            <w:r>
+              <w:rPr>
+                <w:rFonts w:ascii="Arial" w:hAnsi="Arial" w:cs="Arial"/>
+                <w:sz w:val="24"/>
+                <w:szCs w:val="24"/>
+              </w:rPr>
+              <w:t>” button</w:t>
             </w:r>
           </w:p>
           <w:p>
@@ -12817,7 +12903,7 @@
               <w:pStyle w:val="ListParagraph"/>
               <w:numPr>
                 <w:ilvl w:val="0"/>
-                <w:numId w:val="21"/>
+                <w:numId w:val="27"/>
               </w:numPr>
               <w:spacing w:after="0" w:line="240" w:lineRule="auto"/>
               <w:rPr>
@@ -13708,6 +13794,95 @@
     </w:lvl>
   </w:abstractNum>
   <w:abstractNum w:abstractNumId="6" w15:restartNumberingAfterBreak="0">
+    <w:nsid w:val="29DB6702"/>
+    <w:multiLevelType w:val="hybridMultilevel"/>
+    <w:tmpl w:val="8DD48038"/>
+    <w:lvl w:ilvl="0" w:tplc="1C09000F">
+      <w:start w:val="1"/>
+      <w:numFmt w:val="decimal"/>
+      <w:lvlText w:val="%1."/>
+      <w:lvlJc w:val="left"/>
+      <w:pPr>
+        <w:ind w:left="720" w:hanging="360"/>
+      </w:pPr>
+      <w:rPr>
+        <w:rFonts w:hint="default"/>
+      </w:rPr>
+    </w:lvl>
+    <w:lvl w:ilvl="1" w:tplc="1C090019" w:tentative="1">
+      <w:start w:val="1"/>
+      <w:numFmt w:val="lowerLetter"/>
+      <w:lvlText w:val="%2."/>
+      <w:lvlJc w:val="left"/>
+      <w:pPr>
+        <w:ind w:left="1440" w:hanging="360"/>
+      </w:pPr>
+    </w:lvl>
+    <w:lvl w:ilvl="2" w:tplc="1C09001B" w:tentative="1">
+      <w:start w:val="1"/>
+      <w:numFmt w:val="lowerRoman"/>
+      <w:lvlText w:val="%3."/>
+      <w:lvlJc w:val="right"/>
+      <w:pPr>
+        <w:ind w:left="2160" w:hanging="180"/>
+      </w:pPr>
+    </w:lvl>
+    <w:lvl w:ilvl="3" w:tplc="1C09000F" w:tentative="1">
+      <w:start w:val="1"/>
+      <w:numFmt w:val="decimal"/>
+      <w:lvlText w:val="%4."/>
+      <w:lvlJc w:val="left"/>
+      <w:pPr>
+        <w:ind w:left="2880" w:hanging="360"/>
+      </w:pPr>
+    </w:lvl>
+    <w:lvl w:ilvl="4" w:tplc="1C090019" w:tentative="1">
+      <w:start w:val="1"/>
+      <w:numFmt w:val="lowerLetter"/>
+      <w:lvlText w:val="%5."/>
+      <w:lvlJc w:val="left"/>
+      <w:pPr>
+        <w:ind w:left="3600" w:hanging="360"/>
+      </w:pPr>
+    </w:lvl>
+    <w:lvl w:ilvl="5" w:tplc="1C09001B" w:tentative="1">
+      <w:start w:val="1"/>
+      <w:numFmt w:val="lowerRoman"/>
+      <w:lvlText w:val="%6."/>
+      <w:lvlJc w:val="right"/>
+      <w:pPr>
+        <w:ind w:left="4320" w:hanging="180"/>
+      </w:pPr>
+    </w:lvl>
+    <w:lvl w:ilvl="6" w:tplc="1C09000F" w:tentative="1">
+      <w:start w:val="1"/>
+      <w:numFmt w:val="decimal"/>
+      <w:lvlText w:val="%7."/>
+      <w:lvlJc w:val="left"/>
+      <w:pPr>
+        <w:ind w:left="5040" w:hanging="360"/>
+      </w:pPr>
+    </w:lvl>
+    <w:lvl w:ilvl="7" w:tplc="1C090019" w:tentative="1">
+      <w:start w:val="1"/>
+      <w:numFmt w:val="lowerLetter"/>
+      <w:lvlText w:val="%8."/>
+      <w:lvlJc w:val="left"/>
+      <w:pPr>
+        <w:ind w:left="5760" w:hanging="360"/>
+      </w:pPr>
+    </w:lvl>
+    <w:lvl w:ilvl="8" w:tplc="1C09001B" w:tentative="1">
+      <w:start w:val="1"/>
+      <w:numFmt w:val="lowerRoman"/>
+      <w:lvlText w:val="%9."/>
+      <w:lvlJc w:val="right"/>
+      <w:pPr>
+        <w:ind w:left="6480" w:hanging="180"/>
+      </w:pPr>
+    </w:lvl>
+  </w:abstractNum>
+  <w:abstractNum w:abstractNumId="7" w15:restartNumberingAfterBreak="0">
     <w:nsid w:val="2A3D1670"/>
     <w:multiLevelType w:val="multilevel"/>
     <w:tmpl w:val="F566D12E"/>
@@ -13820,7 +13995,7 @@
       </w:rPr>
     </w:lvl>
   </w:abstractNum>
-  <w:abstractNum w:abstractNumId="7" w15:restartNumberingAfterBreak="0">
+  <w:abstractNum w:abstractNumId="8" w15:restartNumberingAfterBreak="0">
     <w:nsid w:val="31C62855"/>
     <w:multiLevelType w:val="hybridMultilevel"/>
     <w:tmpl w:val="A5C86974"/>
@@ -13909,7 +14084,7 @@
       </w:pPr>
     </w:lvl>
   </w:abstractNum>
-  <w:abstractNum w:abstractNumId="8" w15:restartNumberingAfterBreak="0">
+  <w:abstractNum w:abstractNumId="9" w15:restartNumberingAfterBreak="0">
     <w:nsid w:val="41CC03AF"/>
     <w:multiLevelType w:val="hybridMultilevel"/>
     <w:tmpl w:val="F926CBAA"/>
@@ -13998,7 +14173,7 @@
       </w:pPr>
     </w:lvl>
   </w:abstractNum>
-  <w:abstractNum w:abstractNumId="9" w15:restartNumberingAfterBreak="0">
+  <w:abstractNum w:abstractNumId="10" w15:restartNumberingAfterBreak="0">
     <w:nsid w:val="44C45B42"/>
     <w:multiLevelType w:val="multilevel"/>
     <w:tmpl w:val="76FAD7AA"/>
@@ -14111,7 +14286,7 @@
       </w:rPr>
     </w:lvl>
   </w:abstractNum>
-  <w:abstractNum w:abstractNumId="10" w15:restartNumberingAfterBreak="0">
+  <w:abstractNum w:abstractNumId="11" w15:restartNumberingAfterBreak="0">
     <w:nsid w:val="4CB62598"/>
     <w:multiLevelType w:val="multilevel"/>
     <w:tmpl w:val="BEB0E84A"/>
@@ -14224,7 +14399,96 @@
       </w:rPr>
     </w:lvl>
   </w:abstractNum>
-  <w:abstractNum w:abstractNumId="11" w15:restartNumberingAfterBreak="0">
+  <w:abstractNum w:abstractNumId="12" w15:restartNumberingAfterBreak="0">
+    <w:nsid w:val="4D6020FF"/>
+    <w:multiLevelType w:val="hybridMultilevel"/>
+    <w:tmpl w:val="EBD0416E"/>
+    <w:lvl w:ilvl="0" w:tplc="1C09000F">
+      <w:start w:val="1"/>
+      <w:numFmt w:val="decimal"/>
+      <w:lvlText w:val="%1."/>
+      <w:lvlJc w:val="left"/>
+      <w:pPr>
+        <w:ind w:left="720" w:hanging="360"/>
+      </w:pPr>
+      <w:rPr>
+        <w:rFonts w:hint="default"/>
+      </w:rPr>
+    </w:lvl>
+    <w:lvl w:ilvl="1" w:tplc="1C090019" w:tentative="1">
+      <w:start w:val="1"/>
+      <w:numFmt w:val="lowerLetter"/>
+      <w:lvlText w:val="%2."/>
+      <w:lvlJc w:val="left"/>
+      <w:pPr>
+        <w:ind w:left="1440" w:hanging="360"/>
+      </w:pPr>
+    </w:lvl>
+    <w:lvl w:ilvl="2" w:tplc="1C09001B" w:tentative="1">
+      <w:start w:val="1"/>
+      <w:numFmt w:val="lowerRoman"/>
+      <w:lvlText w:val="%3."/>
+      <w:lvlJc w:val="right"/>
+      <w:pPr>
+        <w:ind w:left="2160" w:hanging="180"/>
+      </w:pPr>
+    </w:lvl>
+    <w:lvl w:ilvl="3" w:tplc="1C09000F" w:tentative="1">
+      <w:start w:val="1"/>
+      <w:numFmt w:val="decimal"/>
+      <w:lvlText w:val="%4."/>
+      <w:lvlJc w:val="left"/>
+      <w:pPr>
+        <w:ind w:left="2880" w:hanging="360"/>
+      </w:pPr>
+    </w:lvl>
+    <w:lvl w:ilvl="4" w:tplc="1C090019" w:tentative="1">
+      <w:start w:val="1"/>
+      <w:numFmt w:val="lowerLetter"/>
+      <w:lvlText w:val="%5."/>
+      <w:lvlJc w:val="left"/>
+      <w:pPr>
+        <w:ind w:left="3600" w:hanging="360"/>
+      </w:pPr>
+    </w:lvl>
+    <w:lvl w:ilvl="5" w:tplc="1C09001B" w:tentative="1">
+      <w:start w:val="1"/>
+      <w:numFmt w:val="lowerRoman"/>
+      <w:lvlText w:val="%6."/>
+      <w:lvlJc w:val="right"/>
+      <w:pPr>
+        <w:ind w:left="4320" w:hanging="180"/>
+      </w:pPr>
+    </w:lvl>
+    <w:lvl w:ilvl="6" w:tplc="1C09000F" w:tentative="1">
+      <w:start w:val="1"/>
+      <w:numFmt w:val="decimal"/>
+      <w:lvlText w:val="%7."/>
+      <w:lvlJc w:val="left"/>
+      <w:pPr>
+        <w:ind w:left="5040" w:hanging="360"/>
+      </w:pPr>
+    </w:lvl>
+    <w:lvl w:ilvl="7" w:tplc="1C090019" w:tentative="1">
+      <w:start w:val="1"/>
+      <w:numFmt w:val="lowerLetter"/>
+      <w:lvlText w:val="%8."/>
+      <w:lvlJc w:val="left"/>
+      <w:pPr>
+        <w:ind w:left="5760" w:hanging="360"/>
+      </w:pPr>
+    </w:lvl>
+    <w:lvl w:ilvl="8" w:tplc="1C09001B" w:tentative="1">
+      <w:start w:val="1"/>
+      <w:numFmt w:val="lowerRoman"/>
+      <w:lvlText w:val="%9."/>
+      <w:lvlJc w:val="right"/>
+      <w:pPr>
+        <w:ind w:left="6480" w:hanging="180"/>
+      </w:pPr>
+    </w:lvl>
+  </w:abstractNum>
+  <w:abstractNum w:abstractNumId="13" w15:restartNumberingAfterBreak="0">
     <w:nsid w:val="514D3C59"/>
     <w:multiLevelType w:val="hybridMultilevel"/>
     <w:tmpl w:val="6778BF46"/>
@@ -14313,7 +14577,7 @@
       </w:pPr>
     </w:lvl>
   </w:abstractNum>
-  <w:abstractNum w:abstractNumId="12" w15:restartNumberingAfterBreak="0">
+  <w:abstractNum w:abstractNumId="14" w15:restartNumberingAfterBreak="0">
     <w:nsid w:val="51E33FBD"/>
     <w:multiLevelType w:val="multilevel"/>
     <w:tmpl w:val="F52053B0"/>
@@ -14434,7 +14698,7 @@
       </w:rPr>
     </w:lvl>
   </w:abstractNum>
-  <w:abstractNum w:abstractNumId="13" w15:restartNumberingAfterBreak="0">
+  <w:abstractNum w:abstractNumId="15" w15:restartNumberingAfterBreak="0">
     <w:nsid w:val="523E5CCB"/>
     <w:multiLevelType w:val="hybridMultilevel"/>
     <w:tmpl w:val="65CCA7C6"/>
@@ -14520,7 +14784,7 @@
       </w:pPr>
     </w:lvl>
   </w:abstractNum>
-  <w:abstractNum w:abstractNumId="14" w15:restartNumberingAfterBreak="0">
+  <w:abstractNum w:abstractNumId="16" w15:restartNumberingAfterBreak="0">
     <w:nsid w:val="54227394"/>
     <w:multiLevelType w:val="hybridMultilevel"/>
     <w:tmpl w:val="A5E61276"/>
@@ -14633,7 +14897,7 @@
       </w:rPr>
     </w:lvl>
   </w:abstractNum>
-  <w:abstractNum w:abstractNumId="15" w15:restartNumberingAfterBreak="0">
+  <w:abstractNum w:abstractNumId="17" w15:restartNumberingAfterBreak="0">
     <w:nsid w:val="543A7F57"/>
     <w:multiLevelType w:val="hybridMultilevel"/>
     <w:tmpl w:val="E0FE1526"/>
@@ -14746,7 +15010,7 @@
       </w:rPr>
     </w:lvl>
   </w:abstractNum>
-  <w:abstractNum w:abstractNumId="16" w15:restartNumberingAfterBreak="0">
+  <w:abstractNum w:abstractNumId="18" w15:restartNumberingAfterBreak="0">
     <w:nsid w:val="5DA671DE"/>
     <w:multiLevelType w:val="multilevel"/>
     <w:tmpl w:val="438CC3AE"/>
@@ -14859,7 +15123,7 @@
       </w:rPr>
     </w:lvl>
   </w:abstractNum>
-  <w:abstractNum w:abstractNumId="17" w15:restartNumberingAfterBreak="0">
+  <w:abstractNum w:abstractNumId="19" w15:restartNumberingAfterBreak="0">
     <w:nsid w:val="658F7948"/>
     <w:multiLevelType w:val="hybridMultilevel"/>
     <w:tmpl w:val="A5C86974"/>
@@ -14948,7 +15212,7 @@
       </w:pPr>
     </w:lvl>
   </w:abstractNum>
-  <w:abstractNum w:abstractNumId="18" w15:restartNumberingAfterBreak="0">
+  <w:abstractNum w:abstractNumId="20" w15:restartNumberingAfterBreak="0">
     <w:nsid w:val="679A5465"/>
     <w:multiLevelType w:val="hybridMultilevel"/>
     <w:tmpl w:val="CEBC9650"/>
@@ -15037,7 +15301,7 @@
       </w:pPr>
     </w:lvl>
   </w:abstractNum>
-  <w:abstractNum w:abstractNumId="19" w15:restartNumberingAfterBreak="0">
+  <w:abstractNum w:abstractNumId="21" w15:restartNumberingAfterBreak="0">
     <w:nsid w:val="69B8748B"/>
     <w:multiLevelType w:val="hybridMultilevel"/>
     <w:tmpl w:val="72CC66DA"/>
@@ -15150,7 +15414,7 @@
       </w:rPr>
     </w:lvl>
   </w:abstractNum>
-  <w:abstractNum w:abstractNumId="20" w15:restartNumberingAfterBreak="0">
+  <w:abstractNum w:abstractNumId="22" w15:restartNumberingAfterBreak="0">
     <w:nsid w:val="6A5B6270"/>
     <w:multiLevelType w:val="multilevel"/>
     <w:tmpl w:val="857C5F82"/>
@@ -15271,7 +15535,7 @@
       </w:rPr>
     </w:lvl>
   </w:abstractNum>
-  <w:abstractNum w:abstractNumId="21" w15:restartNumberingAfterBreak="0">
+  <w:abstractNum w:abstractNumId="23" w15:restartNumberingAfterBreak="0">
     <w:nsid w:val="7333416A"/>
     <w:multiLevelType w:val="hybridMultilevel"/>
     <w:tmpl w:val="A94086B6"/>
@@ -15384,7 +15648,7 @@
       </w:rPr>
     </w:lvl>
   </w:abstractNum>
-  <w:abstractNum w:abstractNumId="22" w15:restartNumberingAfterBreak="0">
+  <w:abstractNum w:abstractNumId="24" w15:restartNumberingAfterBreak="0">
     <w:nsid w:val="739F677F"/>
     <w:multiLevelType w:val="multilevel"/>
     <w:tmpl w:val="857C5F82"/>
@@ -15505,7 +15769,7 @@
       </w:rPr>
     </w:lvl>
   </w:abstractNum>
-  <w:abstractNum w:abstractNumId="23" w15:restartNumberingAfterBreak="0">
+  <w:abstractNum w:abstractNumId="25" w15:restartNumberingAfterBreak="0">
     <w:nsid w:val="7737596F"/>
     <w:multiLevelType w:val="multilevel"/>
     <w:tmpl w:val="6D4C7924"/>
@@ -15626,7 +15890,7 @@
       </w:rPr>
     </w:lvl>
   </w:abstractNum>
-  <w:abstractNum w:abstractNumId="24" w15:restartNumberingAfterBreak="0">
+  <w:abstractNum w:abstractNumId="26" w15:restartNumberingAfterBreak="0">
     <w:nsid w:val="7FFA643B"/>
     <w:multiLevelType w:val="multilevel"/>
     <w:tmpl w:val="857C5F82"/>
@@ -15748,79 +16012,85 @@
     </w:lvl>
   </w:abstractNum>
   <w:num w:numId="1">
-    <w:abstractNumId w:val="23"/>
+    <w:abstractNumId w:val="25"/>
   </w:num>
   <w:num w:numId="2">
     <w:abstractNumId w:val="5"/>
   </w:num>
   <w:num w:numId="3">
-    <w:abstractNumId w:val="16"/>
+    <w:abstractNumId w:val="18"/>
   </w:num>
   <w:num w:numId="4">
+    <w:abstractNumId w:val="11"/>
+  </w:num>
+  <w:num w:numId="5">
     <w:abstractNumId w:val="10"/>
   </w:num>
-  <w:num w:numId="5">
-    <w:abstractNumId w:val="9"/>
-  </w:num>
   <w:num w:numId="6">
-    <w:abstractNumId w:val="22"/>
+    <w:abstractNumId w:val="24"/>
   </w:num>
   <w:num w:numId="7">
-    <w:abstractNumId w:val="6"/>
+    <w:abstractNumId w:val="7"/>
   </w:num>
   <w:num w:numId="8">
-    <w:abstractNumId w:val="20"/>
+    <w:abstractNumId w:val="22"/>
   </w:num>
   <w:num w:numId="9">
     <w:abstractNumId w:val="2"/>
   </w:num>
   <w:num w:numId="10">
-    <w:abstractNumId w:val="24"/>
+    <w:abstractNumId w:val="26"/>
   </w:num>
   <w:num w:numId="11">
     <w:abstractNumId w:val="4"/>
   </w:num>
   <w:num w:numId="12">
-    <w:abstractNumId w:val="18"/>
+    <w:abstractNumId w:val="20"/>
   </w:num>
   <w:num w:numId="13">
-    <w:abstractNumId w:val="11"/>
+    <w:abstractNumId w:val="13"/>
   </w:num>
   <w:num w:numId="14">
-    <w:abstractNumId w:val="7"/>
+    <w:abstractNumId w:val="8"/>
   </w:num>
   <w:num w:numId="15">
-    <w:abstractNumId w:val="17"/>
+    <w:abstractNumId w:val="19"/>
   </w:num>
   <w:num w:numId="16">
-    <w:abstractNumId w:val="12"/>
+    <w:abstractNumId w:val="14"/>
   </w:num>
   <w:num w:numId="17">
-    <w:abstractNumId w:val="21"/>
+    <w:abstractNumId w:val="23"/>
   </w:num>
   <w:num w:numId="18">
     <w:abstractNumId w:val="1"/>
   </w:num>
   <w:num w:numId="19">
-    <w:abstractNumId w:val="8"/>
+    <w:abstractNumId w:val="9"/>
   </w:num>
   <w:num w:numId="20">
     <w:abstractNumId w:val="0"/>
   </w:num>
   <w:num w:numId="21">
-    <w:abstractNumId w:val="13"/>
+    <w:abstractNumId w:val="15"/>
   </w:num>
   <w:num w:numId="22">
-    <w:abstractNumId w:val="14"/>
+    <w:abstractNumId w:val="16"/>
   </w:num>
   <w:num w:numId="23">
     <w:abstractNumId w:val="3"/>
   </w:num>
   <w:num w:numId="24">
-    <w:abstractNumId w:val="15"/>
+    <w:abstractNumId w:val="17"/>
   </w:num>
   <w:num w:numId="25">
-    <w:abstractNumId w:val="19"/>
+    <w:abstractNumId w:val="21"/>
+  </w:num>
+  <w:num w:numId="26">
+    <w:abstractNumId w:val="12"/>
+  </w:num>
+  <w:num w:numId="27">
+    <w:abstractNumId w:val="6"/>
   </w:num>
 </w:numbering>
 </file>
@@ -16552,7 +16822,7 @@
 </file>
 
 <file path=customXml/itemProps1.xml><?xml version="1.0" encoding="utf-8"?>
-<ds:datastoreItem xmlns:ds="http://schemas.openxmlformats.org/officeDocument/2006/customXml" ds:itemID="{5776D61B-0B48-48EB-B7F7-DDDA370E2C72}">
+<ds:datastoreItem xmlns:ds="http://schemas.openxmlformats.org/officeDocument/2006/customXml" ds:itemID="{6BE87FAE-E179-40B7-BEDF-69CAB2D1EEB8}">
   <ds:schemaRefs>
     <ds:schemaRef ds:uri="http://schemas.openxmlformats.org/officeDocument/2006/bibliography"/>
   </ds:schemaRefs>

</xml_diff>

<commit_message>
updated full use case description
</commit_message>
<xml_diff>
--- a/Full Use Case Description.docx
+++ b/Full Use Case Description.docx
@@ -702,23 +702,7 @@
                 <w:sz w:val="24"/>
                 <w:szCs w:val="24"/>
               </w:rPr>
-              <w:t xml:space="preserve">Request </w:t>
-            </w:r>
-            <w:r>
-              <w:rPr>
-                <w:rFonts w:ascii="Arial" w:hAnsi="Arial" w:cs="Arial"/>
-                <w:sz w:val="24"/>
-                <w:szCs w:val="24"/>
-              </w:rPr>
-              <w:t>system</w:t>
-            </w:r>
-            <w:r>
-              <w:rPr>
-                <w:rFonts w:ascii="Arial" w:hAnsi="Arial" w:cs="Arial"/>
-                <w:sz w:val="24"/>
-                <w:szCs w:val="24"/>
-              </w:rPr>
-              <w:t xml:space="preserve"> to create log in details</w:t>
+              <w:t>Clicks on “Register”</w:t>
             </w:r>
           </w:p>
           <w:p>
@@ -741,23 +725,54 @@
                 <w:sz w:val="24"/>
                 <w:szCs w:val="24"/>
               </w:rPr>
-              <w:t>Enter personal information</w:t>
-            </w:r>
-            <w:r>
-              <w:rPr>
-                <w:rFonts w:ascii="Arial" w:hAnsi="Arial" w:cs="Arial"/>
-                <w:sz w:val="24"/>
-                <w:szCs w:val="24"/>
-              </w:rPr>
-              <w:t xml:space="preserve"> and vehicle</w:t>
-            </w:r>
-            <w:r>
-              <w:rPr>
-                <w:rFonts w:ascii="Arial" w:hAnsi="Arial" w:cs="Arial"/>
-                <w:sz w:val="24"/>
-                <w:szCs w:val="24"/>
-              </w:rPr>
-              <w:t xml:space="preserve"> information</w:t>
+              <w:t>Enters username and password</w:t>
+            </w:r>
+            <w:r>
+              <w:rPr>
+                <w:rFonts w:ascii="Arial" w:hAnsi="Arial" w:cs="Arial"/>
+                <w:sz w:val="24"/>
+                <w:szCs w:val="24"/>
+              </w:rPr>
+              <w:t xml:space="preserve"> and clicks on “Register” button</w:t>
+            </w:r>
+            <w:r>
+              <w:rPr>
+                <w:rFonts w:ascii="Arial" w:hAnsi="Arial" w:cs="Arial"/>
+                <w:sz w:val="24"/>
+                <w:szCs w:val="24"/>
+              </w:rPr>
+              <w:t>.</w:t>
+            </w:r>
+          </w:p>
+          <w:p>
+            <w:pPr>
+              <w:pStyle w:val="ListParagraph"/>
+              <w:numPr>
+                <w:ilvl w:val="0"/>
+                <w:numId w:val="1"/>
+              </w:numPr>
+              <w:spacing w:after="0" w:line="240" w:lineRule="auto"/>
+              <w:rPr>
+                <w:rFonts w:ascii="Arial" w:hAnsi="Arial" w:cs="Arial"/>
+                <w:sz w:val="24"/>
+                <w:szCs w:val="24"/>
+              </w:rPr>
+            </w:pPr>
+            <w:r>
+              <w:rPr>
+                <w:rFonts w:ascii="Arial" w:hAnsi="Arial" w:cs="Arial"/>
+                <w:sz w:val="24"/>
+                <w:szCs w:val="24"/>
+              </w:rPr>
+              <w:t>Enters all personal information and vehicle information</w:t>
+            </w:r>
+            <w:r>
+              <w:rPr>
+                <w:rFonts w:ascii="Arial" w:hAnsi="Arial" w:cs="Arial"/>
+                <w:sz w:val="24"/>
+                <w:szCs w:val="24"/>
+              </w:rPr>
+              <w:t xml:space="preserve"> and clicks on “Register” button.</w:t>
             </w:r>
           </w:p>
           <w:p>
@@ -815,25 +830,106 @@
                 <w:sz w:val="24"/>
                 <w:szCs w:val="24"/>
               </w:rPr>
-              <w:t>System looks up if the client user name is correct as well as if the password matches the confirm password</w:t>
-            </w:r>
-          </w:p>
-          <w:p>
-            <w:pPr>
-              <w:rPr>
-                <w:rFonts w:ascii="Arial" w:hAnsi="Arial" w:cs="Arial"/>
-                <w:sz w:val="24"/>
-                <w:szCs w:val="24"/>
-              </w:rPr>
-            </w:pPr>
-            <w:r>
-              <w:rPr>
-                <w:rFonts w:ascii="Arial" w:hAnsi="Arial" w:cs="Arial"/>
-                <w:sz w:val="24"/>
-                <w:szCs w:val="24"/>
-              </w:rPr>
-              <w:t xml:space="preserve">2.1 System      registers client and their vehicle </w:t>
-            </w:r>
+              <w:t xml:space="preserve">Display </w:t>
+            </w:r>
+            <w:proofErr w:type="spellStart"/>
+            <w:r>
+              <w:rPr>
+                <w:rFonts w:ascii="Arial" w:hAnsi="Arial" w:cs="Arial"/>
+                <w:sz w:val="24"/>
+                <w:szCs w:val="24"/>
+              </w:rPr>
+              <w:t>registerUser</w:t>
+            </w:r>
+            <w:proofErr w:type="spellEnd"/>
+            <w:r>
+              <w:rPr>
+                <w:rFonts w:ascii="Arial" w:hAnsi="Arial" w:cs="Arial"/>
+                <w:sz w:val="24"/>
+                <w:szCs w:val="24"/>
+              </w:rPr>
+              <w:t xml:space="preserve"> form.</w:t>
+            </w:r>
+          </w:p>
+          <w:p>
+            <w:pPr>
+              <w:pStyle w:val="ListParagraph"/>
+              <w:spacing w:after="0" w:line="240" w:lineRule="auto"/>
+              <w:ind w:left="360"/>
+              <w:rPr>
+                <w:rFonts w:ascii="Arial" w:hAnsi="Arial" w:cs="Arial"/>
+                <w:sz w:val="24"/>
+                <w:szCs w:val="24"/>
+              </w:rPr>
+            </w:pPr>
+          </w:p>
+          <w:p>
+            <w:pPr>
+              <w:rPr>
+                <w:rFonts w:ascii="Arial" w:hAnsi="Arial" w:cs="Arial"/>
+                <w:sz w:val="24"/>
+                <w:szCs w:val="24"/>
+              </w:rPr>
+            </w:pPr>
+            <w:r>
+              <w:rPr>
+                <w:rFonts w:ascii="Arial" w:hAnsi="Arial" w:cs="Arial"/>
+                <w:sz w:val="24"/>
+                <w:szCs w:val="24"/>
+              </w:rPr>
+              <w:t xml:space="preserve">2.1 </w:t>
+            </w:r>
+            <w:r>
+              <w:rPr>
+                <w:rFonts w:ascii="Arial" w:hAnsi="Arial" w:cs="Arial"/>
+                <w:sz w:val="24"/>
+                <w:szCs w:val="24"/>
+              </w:rPr>
+              <w:t>System creates username and password for client</w:t>
+            </w:r>
+            <w:r>
+              <w:rPr>
+                <w:rFonts w:ascii="Arial" w:hAnsi="Arial" w:cs="Arial"/>
+                <w:sz w:val="24"/>
+                <w:szCs w:val="24"/>
+              </w:rPr>
+              <w:t xml:space="preserve"> </w:t>
+            </w:r>
+            <w:r>
+              <w:rPr>
+                <w:rFonts w:ascii="Arial" w:hAnsi="Arial" w:cs="Arial"/>
+                <w:sz w:val="24"/>
+                <w:szCs w:val="24"/>
+              </w:rPr>
+              <w:t xml:space="preserve">and displays </w:t>
+            </w:r>
+            <w:proofErr w:type="spellStart"/>
+            <w:r>
+              <w:rPr>
+                <w:rFonts w:ascii="Arial" w:hAnsi="Arial" w:cs="Arial"/>
+                <w:sz w:val="24"/>
+                <w:szCs w:val="24"/>
+              </w:rPr>
+              <w:t>registerClient</w:t>
+            </w:r>
+            <w:proofErr w:type="spellEnd"/>
+            <w:r>
+              <w:rPr>
+                <w:rFonts w:ascii="Arial" w:hAnsi="Arial" w:cs="Arial"/>
+                <w:sz w:val="24"/>
+                <w:szCs w:val="24"/>
+              </w:rPr>
+              <w:t xml:space="preserve"> form.</w:t>
+            </w:r>
+          </w:p>
+          <w:p>
+            <w:pPr>
+              <w:rPr>
+                <w:rFonts w:ascii="Arial" w:hAnsi="Arial" w:cs="Arial"/>
+                <w:sz w:val="24"/>
+                <w:szCs w:val="24"/>
+              </w:rPr>
+            </w:pPr>
           </w:p>
           <w:p>
             <w:pPr>
@@ -857,15 +953,23 @@
                 <w:sz w:val="24"/>
                 <w:szCs w:val="24"/>
               </w:rPr>
-              <w:t>System completes the</w:t>
-            </w:r>
-            <w:r>
-              <w:rPr>
-                <w:rFonts w:ascii="Arial" w:hAnsi="Arial" w:cs="Arial"/>
-                <w:sz w:val="24"/>
-                <w:szCs w:val="24"/>
-              </w:rPr>
-              <w:t xml:space="preserve"> registration</w:t>
+              <w:t xml:space="preserve">System </w:t>
+            </w:r>
+            <w:r>
+              <w:rPr>
+                <w:rFonts w:ascii="Arial" w:hAnsi="Arial" w:cs="Arial"/>
+                <w:sz w:val="24"/>
+                <w:szCs w:val="24"/>
+              </w:rPr>
+              <w:t xml:space="preserve">registers client </w:t>
+            </w:r>
+            <w:r>
+              <w:rPr>
+                <w:rFonts w:ascii="Arial" w:hAnsi="Arial" w:cs="Arial"/>
+                <w:sz w:val="24"/>
+                <w:szCs w:val="24"/>
+              </w:rPr>
+              <w:t>and vehicle</w:t>
             </w:r>
           </w:p>
           <w:p>
@@ -921,7 +1025,15 @@
                 <w:sz w:val="24"/>
                 <w:szCs w:val="24"/>
               </w:rPr>
-              <w:t xml:space="preserve">     1.1 </w:t>
+              <w:t xml:space="preserve">     2.1</w:t>
+            </w:r>
+            <w:r>
+              <w:rPr>
+                <w:rFonts w:ascii="Arial" w:hAnsi="Arial" w:cs="Arial"/>
+                <w:sz w:val="24"/>
+                <w:szCs w:val="24"/>
+              </w:rPr>
+              <w:t xml:space="preserve"> </w:t>
             </w:r>
             <w:r>
               <w:rPr>
@@ -955,7 +1067,15 @@
                 <w:sz w:val="24"/>
                 <w:szCs w:val="24"/>
               </w:rPr>
-              <w:t xml:space="preserve">2.1 </w:t>
+              <w:t>3</w:t>
+            </w:r>
+            <w:r>
+              <w:rPr>
+                <w:rFonts w:ascii="Arial" w:hAnsi="Arial" w:cs="Arial"/>
+                <w:sz w:val="24"/>
+                <w:szCs w:val="24"/>
+              </w:rPr>
+              <w:t xml:space="preserve">.1 </w:t>
             </w:r>
             <w:r>
               <w:rPr>
@@ -1137,6 +1257,7 @@
                 <w:sz w:val="24"/>
                 <w:szCs w:val="24"/>
               </w:rPr>
+              <w:lastRenderedPageBreak/>
               <w:t>Trigger Event:</w:t>
             </w:r>
           </w:p>
@@ -1160,7 +1281,15 @@
                 <w:sz w:val="24"/>
                 <w:szCs w:val="24"/>
               </w:rPr>
-              <w:t>Existing customer makes appointment</w:t>
+              <w:t>Exi</w:t>
+            </w:r>
+            <w:r>
+              <w:rPr>
+                <w:rFonts w:ascii="Arial" w:hAnsi="Arial" w:cs="Arial"/>
+                <w:sz w:val="24"/>
+                <w:szCs w:val="24"/>
+              </w:rPr>
+              <w:t>sting customer makes booking</w:t>
             </w:r>
           </w:p>
         </w:tc>
@@ -1207,16 +1336,7 @@
                 <w:sz w:val="24"/>
                 <w:szCs w:val="24"/>
               </w:rPr>
-              <w:t xml:space="preserve">An existing customer wants to make an appointment online for their car to get </w:t>
-            </w:r>
-            <w:r>
-              <w:rPr>
-                <w:rFonts w:ascii="Arial" w:hAnsi="Arial" w:cs="Arial"/>
-                <w:sz w:val="24"/>
-                <w:szCs w:val="24"/>
-              </w:rPr>
-              <w:lastRenderedPageBreak/>
-              <w:t>washed by entering all the appointment information</w:t>
+              <w:t>An existing customer wants to make an appointment online for their car to get washed by entering all the appointment information</w:t>
             </w:r>
           </w:p>
         </w:tc>
@@ -1240,7 +1360,6 @@
                 <w:sz w:val="24"/>
                 <w:szCs w:val="24"/>
               </w:rPr>
-              <w:lastRenderedPageBreak/>
               <w:t>Actors:</w:t>
             </w:r>
           </w:p>
@@ -1358,7 +1477,7 @@
                 <w:sz w:val="24"/>
                 <w:szCs w:val="24"/>
               </w:rPr>
-              <w:t>The customer should have already created an account with all the relevant information</w:t>
+              <w:t>The client should exist and the vehicle he/she is making a booking for should also exist</w:t>
             </w:r>
           </w:p>
         </w:tc>
@@ -1622,7 +1741,54 @@
                 <w:sz w:val="24"/>
                 <w:szCs w:val="24"/>
               </w:rPr>
-              <w:t>Customer indicates desire to make an appointment and enters appointment information in the applicable fields.</w:t>
+              <w:t>Clicks on “New Booking”</w:t>
+            </w:r>
+          </w:p>
+          <w:p>
+            <w:pPr>
+              <w:pStyle w:val="ListParagraph"/>
+              <w:numPr>
+                <w:ilvl w:val="0"/>
+                <w:numId w:val="8"/>
+              </w:numPr>
+              <w:spacing w:after="0" w:line="240" w:lineRule="auto"/>
+              <w:rPr>
+                <w:rFonts w:ascii="Arial" w:hAnsi="Arial" w:cs="Arial"/>
+                <w:sz w:val="24"/>
+                <w:szCs w:val="24"/>
+              </w:rPr>
+            </w:pPr>
+            <w:r>
+              <w:rPr>
+                <w:rFonts w:ascii="Arial" w:hAnsi="Arial" w:cs="Arial"/>
+                <w:sz w:val="24"/>
+                <w:szCs w:val="24"/>
+              </w:rPr>
+              <w:t>Enters booking information and clicks on “</w:t>
+            </w:r>
+            <w:r>
+              <w:rPr>
+                <w:rFonts w:ascii="Arial" w:hAnsi="Arial" w:cs="Arial"/>
+                <w:sz w:val="24"/>
+                <w:szCs w:val="24"/>
+              </w:rPr>
+              <w:t>Make Booking</w:t>
+            </w:r>
+            <w:r>
+              <w:rPr>
+                <w:rFonts w:ascii="Arial" w:hAnsi="Arial" w:cs="Arial"/>
+                <w:sz w:val="24"/>
+                <w:szCs w:val="24"/>
+              </w:rPr>
+              <w:t>“</w:t>
+            </w:r>
+            <w:r>
+              <w:rPr>
+                <w:rFonts w:ascii="Arial" w:hAnsi="Arial" w:cs="Arial"/>
+                <w:sz w:val="24"/>
+                <w:szCs w:val="24"/>
+              </w:rPr>
+              <w:t xml:space="preserve"> button</w:t>
             </w:r>
           </w:p>
           <w:p>
@@ -1697,24 +1863,59 @@
                 <w:sz w:val="24"/>
                 <w:szCs w:val="24"/>
               </w:rPr>
-              <w:t xml:space="preserve">System records the appointment              information in the relevant table </w:t>
-            </w:r>
-          </w:p>
-          <w:p>
-            <w:pPr>
-              <w:rPr>
-                <w:rFonts w:ascii="Arial" w:hAnsi="Arial" w:cs="Arial"/>
-                <w:sz w:val="24"/>
-                <w:szCs w:val="24"/>
-              </w:rPr>
-            </w:pPr>
-            <w:r>
-              <w:rPr>
-                <w:rFonts w:ascii="Arial" w:hAnsi="Arial" w:cs="Arial"/>
-                <w:sz w:val="24"/>
-                <w:szCs w:val="24"/>
-              </w:rPr>
-              <w:t>1.2 System   assigns an employee to specific made booking</w:t>
+              <w:t xml:space="preserve">Display </w:t>
+            </w:r>
+            <w:proofErr w:type="spellStart"/>
+            <w:r>
+              <w:rPr>
+                <w:rFonts w:ascii="Arial" w:hAnsi="Arial" w:cs="Arial"/>
+                <w:sz w:val="24"/>
+                <w:szCs w:val="24"/>
+              </w:rPr>
+              <w:t>addBooking</w:t>
+            </w:r>
+            <w:proofErr w:type="spellEnd"/>
+            <w:r>
+              <w:rPr>
+                <w:rFonts w:ascii="Arial" w:hAnsi="Arial" w:cs="Arial"/>
+                <w:sz w:val="24"/>
+                <w:szCs w:val="24"/>
+              </w:rPr>
+              <w:t xml:space="preserve"> form.</w:t>
+            </w:r>
+          </w:p>
+          <w:p>
+            <w:pPr>
+              <w:rPr>
+                <w:rFonts w:ascii="Arial" w:hAnsi="Arial" w:cs="Arial"/>
+                <w:sz w:val="24"/>
+                <w:szCs w:val="24"/>
+              </w:rPr>
+            </w:pPr>
+            <w:r>
+              <w:rPr>
+                <w:rFonts w:ascii="Arial" w:hAnsi="Arial" w:cs="Arial"/>
+                <w:sz w:val="24"/>
+                <w:szCs w:val="24"/>
+              </w:rPr>
+              <w:t xml:space="preserve"> </w:t>
+            </w:r>
+          </w:p>
+          <w:p>
+            <w:pPr>
+              <w:rPr>
+                <w:rFonts w:ascii="Arial" w:hAnsi="Arial" w:cs="Arial"/>
+                <w:sz w:val="24"/>
+                <w:szCs w:val="24"/>
+              </w:rPr>
+            </w:pPr>
+            <w:r>
+              <w:rPr>
+                <w:rFonts w:ascii="Arial" w:hAnsi="Arial" w:cs="Arial"/>
+                <w:sz w:val="24"/>
+                <w:szCs w:val="24"/>
+              </w:rPr>
+              <w:t>2.1 Creates booking and assigns employee</w:t>
             </w:r>
             <w:r>
               <w:rPr>
@@ -1757,21 +1958,18 @@
           </w:tcPr>
           <w:p>
             <w:pPr>
-              <w:ind w:left="360"/>
-              <w:rPr>
-                <w:rFonts w:ascii="Arial" w:hAnsi="Arial" w:cs="Arial"/>
-                <w:sz w:val="24"/>
-                <w:szCs w:val="24"/>
-              </w:rPr>
-            </w:pPr>
-            <w:r>
-              <w:rPr>
-                <w:rFonts w:ascii="Arial" w:hAnsi="Arial" w:cs="Arial"/>
-                <w:sz w:val="24"/>
-                <w:szCs w:val="24"/>
-              </w:rPr>
-              <w:t xml:space="preserve">     1.1 </w:t>
-            </w:r>
+              <w:pStyle w:val="ListParagraph"/>
+              <w:numPr>
+                <w:ilvl w:val="1"/>
+                <w:numId w:val="8"/>
+              </w:numPr>
+              <w:spacing w:after="0" w:line="240" w:lineRule="auto"/>
+              <w:rPr>
+                <w:rFonts w:ascii="Arial" w:hAnsi="Arial" w:cs="Arial"/>
+                <w:sz w:val="24"/>
+                <w:szCs w:val="24"/>
+              </w:rPr>
+            </w:pPr>
             <w:r>
               <w:rPr>
                 <w:rFonts w:ascii="Arial" w:hAnsi="Arial" w:cs="Arial"/>
@@ -1786,7 +1984,27 @@
                 <w:sz w:val="24"/>
                 <w:szCs w:val="24"/>
               </w:rPr>
-              <w:t xml:space="preserve"> </w:t>
+              <w:t>.</w:t>
+            </w:r>
+          </w:p>
+          <w:p>
+            <w:pPr>
+              <w:pStyle w:val="ListParagraph"/>
+              <w:spacing w:after="0" w:line="240" w:lineRule="auto"/>
+              <w:ind w:left="765"/>
+              <w:rPr>
+                <w:rFonts w:ascii="Arial" w:hAnsi="Arial" w:cs="Arial"/>
+                <w:sz w:val="24"/>
+                <w:szCs w:val="24"/>
+              </w:rPr>
+            </w:pPr>
+            <w:r>
+              <w:rPr>
+                <w:rFonts w:ascii="Arial" w:hAnsi="Arial" w:cs="Arial"/>
+                <w:sz w:val="24"/>
+                <w:szCs w:val="24"/>
+              </w:rPr>
+              <w:t>2.1 Duplicate date and time entry.</w:t>
             </w:r>
           </w:p>
         </w:tc>
@@ -2437,55 +2655,31 @@
                 <w:sz w:val="24"/>
                 <w:szCs w:val="24"/>
               </w:rPr>
-              <w:t xml:space="preserve">Manager </w:t>
-            </w:r>
-            <w:r>
-              <w:rPr>
-                <w:rFonts w:ascii="Arial" w:hAnsi="Arial" w:cs="Arial"/>
-                <w:sz w:val="24"/>
-                <w:szCs w:val="24"/>
-              </w:rPr>
-              <w:t xml:space="preserve">indicates desire to </w:t>
-            </w:r>
-            <w:r>
-              <w:rPr>
-                <w:rFonts w:ascii="Arial" w:hAnsi="Arial" w:cs="Arial"/>
-                <w:sz w:val="24"/>
-                <w:szCs w:val="24"/>
-              </w:rPr>
-              <w:t>assign</w:t>
-            </w:r>
-            <w:r>
-              <w:rPr>
-                <w:rFonts w:ascii="Arial" w:hAnsi="Arial" w:cs="Arial"/>
-                <w:sz w:val="24"/>
-                <w:szCs w:val="24"/>
-              </w:rPr>
-              <w:t xml:space="preserve"> an </w:t>
-            </w:r>
-            <w:r>
-              <w:rPr>
-                <w:rFonts w:ascii="Arial" w:hAnsi="Arial" w:cs="Arial"/>
-                <w:sz w:val="24"/>
-                <w:szCs w:val="24"/>
-              </w:rPr>
-              <w:t>employee</w:t>
-            </w:r>
-            <w:r>
-              <w:rPr>
-                <w:rFonts w:ascii="Arial" w:hAnsi="Arial" w:cs="Arial"/>
-                <w:sz w:val="24"/>
-                <w:szCs w:val="24"/>
-              </w:rPr>
-              <w:t xml:space="preserve"> </w:t>
-            </w:r>
-            <w:r>
-              <w:rPr>
-                <w:rFonts w:ascii="Arial" w:hAnsi="Arial" w:cs="Arial"/>
-                <w:sz w:val="24"/>
-                <w:szCs w:val="24"/>
-              </w:rPr>
-              <w:t>to a booking</w:t>
+              <w:lastRenderedPageBreak/>
+              <w:t>Clicks on “Assign Jobs”</w:t>
+            </w:r>
+          </w:p>
+          <w:p>
+            <w:pPr>
+              <w:pStyle w:val="ListParagraph"/>
+              <w:numPr>
+                <w:ilvl w:val="0"/>
+                <w:numId w:val="11"/>
+              </w:numPr>
+              <w:spacing w:after="0" w:line="240" w:lineRule="auto"/>
+              <w:rPr>
+                <w:rFonts w:ascii="Arial" w:hAnsi="Arial" w:cs="Arial"/>
+                <w:sz w:val="24"/>
+                <w:szCs w:val="24"/>
+              </w:rPr>
+            </w:pPr>
+            <w:r>
+              <w:rPr>
+                <w:rFonts w:ascii="Arial" w:hAnsi="Arial" w:cs="Arial"/>
+                <w:sz w:val="24"/>
+                <w:szCs w:val="24"/>
+              </w:rPr>
+              <w:t>Chooses different employee.</w:t>
             </w:r>
           </w:p>
         </w:tc>
@@ -2512,6 +2706,7 @@
                 <w:szCs w:val="24"/>
                 <w:u w:val="single"/>
               </w:rPr>
+              <w:lastRenderedPageBreak/>
               <w:t>System</w:t>
             </w:r>
           </w:p>
@@ -2549,15 +2744,25 @@
                 <w:sz w:val="24"/>
                 <w:szCs w:val="24"/>
               </w:rPr>
-              <w:t xml:space="preserve">System </w:t>
-            </w:r>
-            <w:r>
-              <w:rPr>
-                <w:rFonts w:ascii="Arial" w:hAnsi="Arial" w:cs="Arial"/>
-                <w:sz w:val="24"/>
-                <w:szCs w:val="24"/>
-              </w:rPr>
-              <w:t>updates the booking with the specific employee the manager chose</w:t>
+              <w:t xml:space="preserve">Display </w:t>
+            </w:r>
+            <w:proofErr w:type="spellStart"/>
+            <w:r>
+              <w:rPr>
+                <w:rFonts w:ascii="Arial" w:hAnsi="Arial" w:cs="Arial"/>
+                <w:sz w:val="24"/>
+                <w:szCs w:val="24"/>
+              </w:rPr>
+              <w:t>assignJob</w:t>
+            </w:r>
+            <w:proofErr w:type="spellEnd"/>
+            <w:r>
+              <w:rPr>
+                <w:rFonts w:ascii="Arial" w:hAnsi="Arial" w:cs="Arial"/>
+                <w:sz w:val="24"/>
+                <w:szCs w:val="24"/>
+              </w:rPr>
+              <w:t xml:space="preserve"> form.</w:t>
             </w:r>
           </w:p>
           <w:p>
@@ -2575,7 +2780,15 @@
                 <w:szCs w:val="24"/>
               </w:rPr>
               <w:lastRenderedPageBreak/>
-              <w:t>1.2 System assigns employee to booking</w:t>
+              <w:t>2.1</w:t>
+            </w:r>
+            <w:r>
+              <w:rPr>
+                <w:rFonts w:ascii="Arial" w:hAnsi="Arial" w:cs="Arial"/>
+                <w:sz w:val="24"/>
+                <w:szCs w:val="24"/>
+              </w:rPr>
+              <w:t xml:space="preserve"> System assigns employee to booking</w:t>
             </w:r>
           </w:p>
         </w:tc>
@@ -2624,23 +2837,23 @@
                 <w:sz w:val="24"/>
                 <w:szCs w:val="24"/>
               </w:rPr>
-              <w:t xml:space="preserve">     1.1 </w:t>
-            </w:r>
-            <w:r>
-              <w:rPr>
-                <w:rFonts w:ascii="Arial" w:hAnsi="Arial" w:cs="Arial"/>
-                <w:sz w:val="24"/>
-                <w:szCs w:val="24"/>
-              </w:rPr>
-              <w:t>Incorrect employee chosen</w:t>
-            </w:r>
-            <w:r>
-              <w:rPr>
-                <w:rFonts w:ascii="Arial" w:hAnsi="Arial" w:cs="Arial"/>
-                <w:sz w:val="24"/>
-                <w:szCs w:val="24"/>
-              </w:rPr>
-              <w:t xml:space="preserve"> </w:t>
+              <w:t xml:space="preserve">     2</w:t>
+            </w:r>
+            <w:r>
+              <w:rPr>
+                <w:rFonts w:ascii="Arial" w:hAnsi="Arial" w:cs="Arial"/>
+                <w:sz w:val="24"/>
+                <w:szCs w:val="24"/>
+              </w:rPr>
+              <w:t xml:space="preserve">.1 </w:t>
+            </w:r>
+            <w:r>
+              <w:rPr>
+                <w:rFonts w:ascii="Arial" w:hAnsi="Arial" w:cs="Arial"/>
+                <w:sz w:val="24"/>
+                <w:szCs w:val="24"/>
+              </w:rPr>
+              <w:t>Employee not available</w:t>
             </w:r>
           </w:p>
         </w:tc>
@@ -3316,23 +3529,38 @@
                 <w:sz w:val="24"/>
                 <w:szCs w:val="24"/>
               </w:rPr>
-              <w:t>Employee</w:t>
-            </w:r>
-            <w:r>
-              <w:rPr>
-                <w:rFonts w:ascii="Arial" w:hAnsi="Arial" w:cs="Arial"/>
-                <w:sz w:val="24"/>
-                <w:szCs w:val="24"/>
-              </w:rPr>
-              <w:t xml:space="preserve"> indicates desire to </w:t>
-            </w:r>
-            <w:r>
-              <w:rPr>
-                <w:rFonts w:ascii="Arial" w:hAnsi="Arial" w:cs="Arial"/>
-                <w:sz w:val="24"/>
-                <w:szCs w:val="24"/>
-              </w:rPr>
-              <w:t>check a vehicle for damages</w:t>
+              <w:t>Clicks on “Check Vehicle”</w:t>
+            </w:r>
+          </w:p>
+          <w:p>
+            <w:pPr>
+              <w:pStyle w:val="ListParagraph"/>
+              <w:numPr>
+                <w:ilvl w:val="0"/>
+                <w:numId w:val="9"/>
+              </w:numPr>
+              <w:spacing w:after="0" w:line="240" w:lineRule="auto"/>
+              <w:rPr>
+                <w:rFonts w:ascii="Arial" w:hAnsi="Arial" w:cs="Arial"/>
+                <w:sz w:val="24"/>
+                <w:szCs w:val="24"/>
+              </w:rPr>
+            </w:pPr>
+            <w:r>
+              <w:rPr>
+                <w:rFonts w:ascii="Arial" w:hAnsi="Arial" w:cs="Arial"/>
+                <w:sz w:val="24"/>
+                <w:szCs w:val="24"/>
+              </w:rPr>
+              <w:t>Enters information required and clicks on “Save” button</w:t>
+            </w:r>
+            <w:r>
+              <w:rPr>
+                <w:rFonts w:ascii="Arial" w:hAnsi="Arial" w:cs="Arial"/>
+                <w:sz w:val="24"/>
+                <w:szCs w:val="24"/>
+              </w:rPr>
+              <w:t xml:space="preserve"> </w:t>
             </w:r>
           </w:p>
         </w:tc>
@@ -3396,33 +3624,43 @@
                 <w:sz w:val="24"/>
                 <w:szCs w:val="24"/>
               </w:rPr>
-              <w:t xml:space="preserve">System records the </w:t>
-            </w:r>
-            <w:r>
-              <w:rPr>
-                <w:rFonts w:ascii="Arial" w:hAnsi="Arial" w:cs="Arial"/>
-                <w:sz w:val="24"/>
-                <w:szCs w:val="24"/>
-              </w:rPr>
-              <w:t>damage</w:t>
-            </w:r>
-            <w:r>
-              <w:rPr>
-                <w:rFonts w:ascii="Arial" w:hAnsi="Arial" w:cs="Arial"/>
-                <w:sz w:val="24"/>
-                <w:szCs w:val="24"/>
-              </w:rPr>
-              <w:t xml:space="preserve">              information in the relevant table </w:t>
-            </w:r>
-          </w:p>
-          <w:p>
-            <w:pPr>
-              <w:rPr>
-                <w:rFonts w:ascii="Arial" w:hAnsi="Arial" w:cs="Arial"/>
-                <w:sz w:val="24"/>
-                <w:szCs w:val="24"/>
-              </w:rPr>
-            </w:pPr>
+              <w:t xml:space="preserve">Display </w:t>
+            </w:r>
+            <w:proofErr w:type="spellStart"/>
+            <w:r>
+              <w:rPr>
+                <w:rFonts w:ascii="Arial" w:hAnsi="Arial" w:cs="Arial"/>
+                <w:sz w:val="24"/>
+                <w:szCs w:val="24"/>
+              </w:rPr>
+              <w:t>checkVehicle</w:t>
+            </w:r>
+            <w:proofErr w:type="spellEnd"/>
+            <w:r>
+              <w:rPr>
+                <w:rFonts w:ascii="Arial" w:hAnsi="Arial" w:cs="Arial"/>
+                <w:sz w:val="24"/>
+                <w:szCs w:val="24"/>
+              </w:rPr>
+              <w:t xml:space="preserve"> form.</w:t>
+            </w:r>
+          </w:p>
+          <w:p>
+            <w:pPr>
+              <w:rPr>
+                <w:rFonts w:ascii="Arial" w:hAnsi="Arial" w:cs="Arial"/>
+                <w:sz w:val="24"/>
+                <w:szCs w:val="24"/>
+              </w:rPr>
+            </w:pPr>
+            <w:r>
+              <w:rPr>
+                <w:rFonts w:ascii="Arial" w:hAnsi="Arial" w:cs="Arial"/>
+                <w:sz w:val="24"/>
+                <w:szCs w:val="24"/>
+              </w:rPr>
+              <w:t>2.1 Records damage and damage type into the table</w:t>
+            </w:r>
           </w:p>
         </w:tc>
       </w:tr>
@@ -3469,7 +3707,15 @@
                 <w:sz w:val="24"/>
                 <w:szCs w:val="24"/>
               </w:rPr>
-              <w:t xml:space="preserve">     1.1 Incorrect job card number selected </w:t>
+              <w:t xml:space="preserve">     </w:t>
+            </w:r>
+            <w:r>
+              <w:rPr>
+                <w:rFonts w:ascii="Arial" w:hAnsi="Arial" w:cs="Arial"/>
+                <w:sz w:val="24"/>
+                <w:szCs w:val="24"/>
+              </w:rPr>
+              <w:t xml:space="preserve"> </w:t>
             </w:r>
           </w:p>
         </w:tc>
@@ -3628,6 +3874,7 @@
                 <w:sz w:val="24"/>
                 <w:szCs w:val="24"/>
               </w:rPr>
+              <w:lastRenderedPageBreak/>
               <w:t>Trigger Event:</w:t>
             </w:r>
           </w:p>
@@ -3769,7 +4016,6 @@
                 <w:sz w:val="24"/>
                 <w:szCs w:val="24"/>
               </w:rPr>
-              <w:lastRenderedPageBreak/>
               <w:t>Stakeholders:</w:t>
             </w:r>
           </w:p>
@@ -4120,23 +4366,94 @@
                 <w:sz w:val="24"/>
                 <w:szCs w:val="24"/>
               </w:rPr>
-              <w:t>Employee</w:t>
-            </w:r>
-            <w:r>
-              <w:rPr>
-                <w:rFonts w:ascii="Arial" w:hAnsi="Arial" w:cs="Arial"/>
-                <w:sz w:val="24"/>
-                <w:szCs w:val="24"/>
-              </w:rPr>
-              <w:t xml:space="preserve"> indicates desire to </w:t>
-            </w:r>
-            <w:r>
-              <w:rPr>
-                <w:rFonts w:ascii="Arial" w:hAnsi="Arial" w:cs="Arial"/>
-                <w:sz w:val="24"/>
-                <w:szCs w:val="24"/>
-              </w:rPr>
-              <w:t xml:space="preserve">make an </w:t>
+              <w:t>Clicks on “Make Invoice”.</w:t>
+            </w:r>
+          </w:p>
+          <w:p>
+            <w:pPr>
+              <w:pStyle w:val="ListParagraph"/>
+              <w:numPr>
+                <w:ilvl w:val="0"/>
+                <w:numId w:val="10"/>
+              </w:numPr>
+              <w:spacing w:after="0" w:line="240" w:lineRule="auto"/>
+              <w:rPr>
+                <w:rFonts w:ascii="Arial" w:hAnsi="Arial" w:cs="Arial"/>
+                <w:sz w:val="24"/>
+                <w:szCs w:val="24"/>
+              </w:rPr>
+            </w:pPr>
+            <w:r>
+              <w:rPr>
+                <w:rFonts w:ascii="Arial" w:hAnsi="Arial" w:cs="Arial"/>
+                <w:sz w:val="24"/>
+                <w:szCs w:val="24"/>
+              </w:rPr>
+              <w:t>Enters information and clicks on “Create Invoice”</w:t>
+            </w:r>
+          </w:p>
+        </w:tc>
+        <w:tc>
+          <w:tcPr>
+            <w:tcW w:w="2253" w:type="dxa"/>
+          </w:tcPr>
+          <w:p>
+            <w:pPr>
+              <w:jc w:val="both"/>
+              <w:rPr>
+                <w:rFonts w:ascii="Arial" w:hAnsi="Arial" w:cs="Arial"/>
+                <w:b/>
+                <w:sz w:val="24"/>
+                <w:szCs w:val="24"/>
+                <w:u w:val="single"/>
+              </w:rPr>
+            </w:pPr>
+            <w:r>
+              <w:rPr>
+                <w:rFonts w:ascii="Arial" w:hAnsi="Arial" w:cs="Arial"/>
+                <w:b/>
+                <w:sz w:val="24"/>
+                <w:szCs w:val="24"/>
+                <w:u w:val="single"/>
+              </w:rPr>
+              <w:t>System</w:t>
+            </w:r>
+          </w:p>
+          <w:p>
+            <w:pPr>
+              <w:jc w:val="both"/>
+              <w:rPr>
+                <w:rFonts w:ascii="Arial" w:hAnsi="Arial" w:cs="Arial"/>
+                <w:b/>
+                <w:sz w:val="24"/>
+                <w:szCs w:val="24"/>
+                <w:u w:val="single"/>
+              </w:rPr>
+            </w:pPr>
+          </w:p>
+          <w:p>
+            <w:pPr>
+              <w:rPr>
+                <w:rFonts w:ascii="Arial" w:hAnsi="Arial" w:cs="Arial"/>
+                <w:sz w:val="24"/>
+                <w:szCs w:val="24"/>
+              </w:rPr>
+            </w:pPr>
+            <w:r>
+              <w:rPr>
+                <w:rFonts w:ascii="Arial" w:hAnsi="Arial" w:cs="Arial"/>
+                <w:sz w:val="24"/>
+                <w:szCs w:val="24"/>
+              </w:rPr>
+              <w:t xml:space="preserve">1.1 </w:t>
+            </w:r>
+            <w:r>
+              <w:rPr>
+                <w:rFonts w:ascii="Arial" w:hAnsi="Arial" w:cs="Arial"/>
+                <w:sz w:val="24"/>
+                <w:szCs w:val="24"/>
+              </w:rPr>
+              <w:t xml:space="preserve">Display </w:t>
             </w:r>
             <w:proofErr w:type="spellStart"/>
             <w:r>
@@ -4145,7 +4462,7 @@
                 <w:sz w:val="24"/>
                 <w:szCs w:val="24"/>
               </w:rPr>
-              <w:t>invocie</w:t>
+              <w:t>makeInvoice</w:t>
             </w:r>
             <w:proofErr w:type="spellEnd"/>
             <w:r>
@@ -4154,97 +4471,33 @@
                 <w:sz w:val="24"/>
                 <w:szCs w:val="24"/>
               </w:rPr>
-              <w:t xml:space="preserve"> for service delivered to client</w:t>
-            </w:r>
-          </w:p>
-        </w:tc>
-        <w:tc>
-          <w:tcPr>
-            <w:tcW w:w="2253" w:type="dxa"/>
-          </w:tcPr>
-          <w:p>
-            <w:pPr>
-              <w:jc w:val="both"/>
-              <w:rPr>
-                <w:rFonts w:ascii="Arial" w:hAnsi="Arial" w:cs="Arial"/>
-                <w:b/>
-                <w:sz w:val="24"/>
-                <w:szCs w:val="24"/>
-                <w:u w:val="single"/>
-              </w:rPr>
-            </w:pPr>
-            <w:r>
-              <w:rPr>
-                <w:rFonts w:ascii="Arial" w:hAnsi="Arial" w:cs="Arial"/>
-                <w:b/>
-                <w:sz w:val="24"/>
-                <w:szCs w:val="24"/>
-                <w:u w:val="single"/>
-              </w:rPr>
-              <w:t>System</w:t>
-            </w:r>
-          </w:p>
-          <w:p>
-            <w:pPr>
-              <w:jc w:val="both"/>
-              <w:rPr>
-                <w:rFonts w:ascii="Arial" w:hAnsi="Arial" w:cs="Arial"/>
-                <w:b/>
-                <w:sz w:val="24"/>
-                <w:szCs w:val="24"/>
-                <w:u w:val="single"/>
-              </w:rPr>
-            </w:pPr>
-          </w:p>
-          <w:p>
-            <w:pPr>
-              <w:rPr>
-                <w:rFonts w:ascii="Arial" w:hAnsi="Arial" w:cs="Arial"/>
-                <w:sz w:val="24"/>
-                <w:szCs w:val="24"/>
-              </w:rPr>
-            </w:pPr>
-            <w:r>
-              <w:rPr>
-                <w:rFonts w:ascii="Arial" w:hAnsi="Arial" w:cs="Arial"/>
-                <w:sz w:val="24"/>
-                <w:szCs w:val="24"/>
-              </w:rPr>
-              <w:t xml:space="preserve">1.1 </w:t>
-            </w:r>
-            <w:r>
-              <w:rPr>
-                <w:rFonts w:ascii="Arial" w:hAnsi="Arial" w:cs="Arial"/>
-                <w:sz w:val="24"/>
-                <w:szCs w:val="24"/>
-              </w:rPr>
-              <w:t xml:space="preserve">System records </w:t>
-            </w:r>
-            <w:r>
-              <w:rPr>
-                <w:rFonts w:ascii="Arial" w:hAnsi="Arial" w:cs="Arial"/>
-                <w:sz w:val="24"/>
-                <w:szCs w:val="24"/>
-              </w:rPr>
-              <w:t xml:space="preserve">invoice </w:t>
-            </w:r>
-            <w:r>
-              <w:rPr>
-                <w:rFonts w:ascii="Arial" w:hAnsi="Arial" w:cs="Arial"/>
-                <w:sz w:val="24"/>
-                <w:szCs w:val="24"/>
-              </w:rPr>
-              <w:t xml:space="preserve">information in the relevant table </w:t>
-            </w:r>
-          </w:p>
-          <w:p>
-            <w:pPr>
-              <w:rPr>
-                <w:rFonts w:ascii="Arial" w:hAnsi="Arial" w:cs="Arial"/>
-                <w:sz w:val="24"/>
-                <w:szCs w:val="24"/>
-              </w:rPr>
-            </w:pPr>
+              <w:t xml:space="preserve"> form</w:t>
+            </w:r>
+          </w:p>
+          <w:p>
+            <w:pPr>
+              <w:rPr>
+                <w:rFonts w:ascii="Arial" w:hAnsi="Arial" w:cs="Arial"/>
+                <w:sz w:val="24"/>
+                <w:szCs w:val="24"/>
+              </w:rPr>
+            </w:pPr>
+            <w:r>
+              <w:rPr>
+                <w:rFonts w:ascii="Arial" w:hAnsi="Arial" w:cs="Arial"/>
+                <w:sz w:val="24"/>
+                <w:szCs w:val="24"/>
+              </w:rPr>
+              <w:t xml:space="preserve">2.1 </w:t>
+            </w:r>
+            <w:r>
+              <w:rPr>
+                <w:rFonts w:ascii="Arial" w:hAnsi="Arial" w:cs="Arial"/>
+                <w:sz w:val="24"/>
+                <w:szCs w:val="24"/>
+              </w:rPr>
+              <w:t>Creates invoice in table</w:t>
+            </w:r>
           </w:p>
         </w:tc>
       </w:tr>
@@ -4291,7 +4544,7 @@
                 <w:sz w:val="24"/>
                 <w:szCs w:val="24"/>
               </w:rPr>
-              <w:t xml:space="preserve">     1.1 No job card exist for booking</w:t>
+              <w:t xml:space="preserve">     2.1 Incorrect date selected</w:t>
             </w:r>
           </w:p>
         </w:tc>
@@ -5999,7 +6252,6 @@
           <w:sz w:val="24"/>
           <w:szCs w:val="24"/>
         </w:rPr>
-        <w:lastRenderedPageBreak/>
         <w:t>Add service</w:t>
       </w:r>
     </w:p>
@@ -7442,7 +7694,6 @@
                 <w:szCs w:val="24"/>
                 <w:u w:val="thick"/>
               </w:rPr>
-              <w:lastRenderedPageBreak/>
               <w:t>Actor</w:t>
             </w:r>
           </w:p>
@@ -7489,7 +7740,6 @@
                 <w:sz w:val="24"/>
                 <w:szCs w:val="24"/>
               </w:rPr>
-              <w:lastRenderedPageBreak/>
               <w:t>Selects service from service list and updates it.</w:t>
             </w:r>
           </w:p>
@@ -7514,7 +7764,6 @@
                 <w:szCs w:val="24"/>
                 <w:u w:val="thick"/>
               </w:rPr>
-              <w:lastRenderedPageBreak/>
               <w:t>System</w:t>
             </w:r>
           </w:p>
@@ -7563,16 +7812,7 @@
                 <w:sz w:val="24"/>
                 <w:szCs w:val="24"/>
               </w:rPr>
-              <w:t xml:space="preserve">2.1 Updates and saves service list </w:t>
-            </w:r>
-            <w:r>
-              <w:rPr>
-                <w:rFonts w:ascii="Arial" w:hAnsi="Arial" w:cs="Arial"/>
-                <w:sz w:val="24"/>
-                <w:szCs w:val="24"/>
-              </w:rPr>
-              <w:lastRenderedPageBreak/>
-              <w:t xml:space="preserve">and displays updated service list. </w:t>
+              <w:t xml:space="preserve">2.1 Updates and saves service list and displays updated service list. </w:t>
             </w:r>
           </w:p>
         </w:tc>
@@ -7596,7 +7836,6 @@
                 <w:sz w:val="24"/>
                 <w:szCs w:val="24"/>
               </w:rPr>
-              <w:lastRenderedPageBreak/>
               <w:t>Exceptions</w:t>
             </w:r>
           </w:p>
@@ -8662,7 +8901,6 @@
                 <w:sz w:val="24"/>
                 <w:szCs w:val="24"/>
               </w:rPr>
-              <w:lastRenderedPageBreak/>
               <w:t>Actors:</w:t>
             </w:r>
           </w:p>
@@ -9134,7 +9372,15 @@
                 <w:sz w:val="24"/>
                 <w:szCs w:val="24"/>
               </w:rPr>
-              <w:t xml:space="preserve">Request to add a new employee </w:t>
+              <w:t>Clicks the “add new employee” button</w:t>
+            </w:r>
+            <w:r>
+              <w:rPr>
+                <w:rFonts w:ascii="Arial" w:hAnsi="Arial" w:cs="Arial"/>
+                <w:sz w:val="24"/>
+                <w:szCs w:val="24"/>
+              </w:rPr>
+              <w:t xml:space="preserve"> </w:t>
             </w:r>
           </w:p>
           <w:p>
@@ -9280,8 +9526,10 @@
                 <w:sz w:val="24"/>
                 <w:szCs w:val="24"/>
               </w:rPr>
-              <w:t>System            completes the adding of the new employees</w:t>
-            </w:r>
+              <w:t>Displays employee list</w:t>
+            </w:r>
+            <w:bookmarkStart w:id="0" w:name="_GoBack"/>
+            <w:bookmarkEnd w:id="0"/>
           </w:p>
         </w:tc>
       </w:tr>
@@ -10001,7 +10249,6 @@
                 <w:szCs w:val="24"/>
                 <w:u w:val="thick"/>
               </w:rPr>
-              <w:lastRenderedPageBreak/>
               <w:t>Actor</w:t>
             </w:r>
           </w:p>
@@ -10069,7 +10316,6 @@
                 <w:sz w:val="24"/>
                 <w:szCs w:val="24"/>
               </w:rPr>
-              <w:lastRenderedPageBreak/>
               <w:t>Update jobs.</w:t>
             </w:r>
           </w:p>
@@ -10094,7 +10340,6 @@
                 <w:szCs w:val="24"/>
                 <w:u w:val="thick"/>
               </w:rPr>
-              <w:lastRenderedPageBreak/>
               <w:t>System</w:t>
             </w:r>
           </w:p>
@@ -10177,7 +10422,6 @@
                 <w:sz w:val="24"/>
                 <w:szCs w:val="24"/>
               </w:rPr>
-              <w:lastRenderedPageBreak/>
               <w:t>Exceptions</w:t>
             </w:r>
           </w:p>
@@ -11028,8 +11272,6 @@
                 <w:szCs w:val="24"/>
               </w:rPr>
             </w:pPr>
-            <w:bookmarkStart w:id="0" w:name="_GoBack"/>
-            <w:bookmarkEnd w:id="0"/>
             <w:r>
               <w:rPr>
                 <w:rFonts w:ascii="Arial" w:hAnsi="Arial" w:cs="Arial"/>
@@ -11214,7 +11456,6 @@
         <w:rPr>
           <w:b/>
         </w:rPr>
-        <w:lastRenderedPageBreak/>
         <w:t>Add vehicle</w:t>
       </w:r>
     </w:p>
@@ -12591,7 +12832,6 @@
                 <w:sz w:val="24"/>
                 <w:szCs w:val="24"/>
               </w:rPr>
-              <w:lastRenderedPageBreak/>
               <w:t>Postcondition</w:t>
             </w:r>
             <w:proofErr w:type="spellEnd"/>
@@ -16822,7 +17062,7 @@
 </file>
 
 <file path=customXml/itemProps1.xml><?xml version="1.0" encoding="utf-8"?>
-<ds:datastoreItem xmlns:ds="http://schemas.openxmlformats.org/officeDocument/2006/customXml" ds:itemID="{6BE87FAE-E179-40B7-BEDF-69CAB2D1EEB8}">
+<ds:datastoreItem xmlns:ds="http://schemas.openxmlformats.org/officeDocument/2006/customXml" ds:itemID="{12C7A249-3E88-4C73-B6D1-B58ADEA17E4D}">
   <ds:schemaRefs>
     <ds:schemaRef ds:uri="http://schemas.openxmlformats.org/officeDocument/2006/bibliography"/>
   </ds:schemaRefs>

</xml_diff>